<commit_message>
added more information in roteiro
</commit_message>
<xml_diff>
--- a/master-dissertation/ROTEIRO.docx
+++ b/master-dissertation/ROTEIRO.docx
@@ -127,6 +127,7 @@
           <w:ilvl w:val="0"/>
           <w:numId w:val="8"/>
         </w:numPr>
+        <w:ind w:left="360"/>
         <w:rPr>
           <w:rFonts w:ascii="Arial" w:hAnsi="Arial" w:cs="Arial"/>
           <w:sz w:val="32"/>
@@ -145,6 +146,7 @@
     <w:p>
       <w:pPr>
         <w:pStyle w:val="PargrafodaLista"/>
+        <w:ind w:left="360"/>
         <w:rPr>
           <w:rFonts w:ascii="Arial" w:hAnsi="Arial" w:cs="Arial"/>
           <w:sz w:val="32"/>
@@ -155,6 +157,7 @@
     <w:p>
       <w:pPr>
         <w:pStyle w:val="PargrafodaLista"/>
+        <w:ind w:left="360"/>
         <w:rPr>
           <w:rFonts w:ascii="Arial" w:hAnsi="Arial" w:cs="Arial"/>
           <w:sz w:val="32"/>
@@ -169,6 +172,7 @@
           <w:ilvl w:val="0"/>
           <w:numId w:val="8"/>
         </w:numPr>
+        <w:ind w:left="360"/>
         <w:rPr>
           <w:rFonts w:ascii="Arial" w:hAnsi="Arial" w:cs="Arial"/>
           <w:sz w:val="32"/>
@@ -187,6 +191,7 @@
     <w:p>
       <w:pPr>
         <w:pStyle w:val="PargrafodaLista"/>
+        <w:ind w:left="360"/>
         <w:rPr>
           <w:rFonts w:ascii="Arial" w:hAnsi="Arial" w:cs="Arial"/>
           <w:sz w:val="32"/>
@@ -202,6 +207,7 @@
           <w:ilvl w:val="0"/>
           <w:numId w:val="8"/>
         </w:numPr>
+        <w:ind w:left="360"/>
         <w:rPr>
           <w:rFonts w:ascii="Arial" w:hAnsi="Arial" w:cs="Arial"/>
           <w:sz w:val="24"/>
@@ -215,8 +221,16 @@
           <w:sz w:val="24"/>
           <w:szCs w:val="24"/>
         </w:rPr>
+        <w:t xml:space="preserve">ROBUSTEZ: A ROBUSTEZ É A CAPACIDADE DE UM SISTEMA DE SE MANTER ESTÁVEL E COM BOM DESEMPENHO DIANTE DE INCERTEZAS E PERTURBAÇÕES EXTERNAS. EM SISTEMAS DE CONTROLE, ISSO SIGNIFICA QUE O CONTROLADOR DEVE SER </w:t>
+      </w:r>
+      <w:r>
+        <w:rPr>
+          <w:rFonts w:ascii="Arial" w:hAnsi="Arial" w:cs="Arial"/>
+          <w:sz w:val="24"/>
+          <w:szCs w:val="24"/>
+        </w:rPr>
         <w:lastRenderedPageBreak/>
-        <w:t>ROBUSTEZ: A ROBUSTEZ É A CAPACIDADE DE UM SISTEMA DE SE MANTER ESTÁVEL E COM BOM DESEMPENHO DIANTE DE INCERTEZAS E PERTURBAÇÕES EXTERNAS. EM SISTEMAS DE CONTROLE, ISSO SIGNIFICA QUE O CONTROLADOR DEVE SER CAPAZ DE FUNCIONAR BEM MESMO QUANDO OS PARÂMETROS DO SISTEMA MUDAM OU ESTÃO SUJEITOS A VARIAÇÕES NÃO CONHECIDAS COM PRECISÃO.</w:t>
+        <w:t>CAPAZ DE FUNCIONAR BEM MESMO QUANDO OS PARÂMETROS DO SISTEMA MUDAM OU ESTÃO SUJEITOS A VARIAÇÕES NÃO CONHECIDAS COM PRECISÃO.</w:t>
       </w:r>
     </w:p>
     <w:p>
@@ -398,6 +412,16 @@
           <w:szCs w:val="32"/>
         </w:rPr>
       </w:pPr>
+    </w:p>
+    <w:p>
+      <w:pPr>
+        <w:jc w:val="center"/>
+        <w:rPr>
+          <w:rFonts w:ascii="Arial" w:hAnsi="Arial" w:cs="Arial"/>
+          <w:sz w:val="32"/>
+          <w:szCs w:val="32"/>
+        </w:rPr>
+      </w:pPr>
       <w:r>
         <w:rPr>
           <w:rFonts w:ascii="Arial" w:hAnsi="Arial" w:cs="Arial"/>
@@ -419,8 +443,772 @@
     <w:p>
       <w:pPr>
         <w:pStyle w:val="PargrafodaLista"/>
-        <w:ind w:left="1440"/>
-      </w:pPr>
+        <w:numPr>
+          <w:ilvl w:val="0"/>
+          <w:numId w:val="9"/>
+        </w:numPr>
+        <w:jc w:val="center"/>
+        <w:rPr>
+          <w:rFonts w:ascii="Arial" w:hAnsi="Arial" w:cs="Arial"/>
+          <w:sz w:val="32"/>
+          <w:szCs w:val="32"/>
+        </w:rPr>
+      </w:pPr>
+      <w:r>
+        <w:rPr>
+          <w:rFonts w:ascii="Arial" w:hAnsi="Arial" w:cs="Arial"/>
+          <w:sz w:val="32"/>
+          <w:szCs w:val="32"/>
+        </w:rPr>
+        <w:t>O MÉTODO DA RECEPTÂNCIA É UMA TÉCNICA UTILIZADA NA ENGENHARIA ESTRUTURAL PARA ANALISAR E CONTROLAR SISTEMAS DINÂMICOS COMPLEXOS. O MÉTODO É BASEADO NA IDEIA DE QUE UM SISTEMA DE SEGUNDA ORDEM PODE SER REPRESENTADO POR UM SISTEMA DE PRIMEIRA ORDEM COM MÚLTIPLOS GRAUS DE LIBERDADE. DETERMINAÇÃO DA MATRIZ RIGIDEZ (K) E DE MASSAS (M) PODE SER OBTIDA USANDO MÉTODOS VARIACIONAIS. A REGRA DE RAYLEIGH É UM MÉTODO AMPLAMENTE UTILIZADO PARA ESTIMAR A MATRIZ DE AMORTECIMENTO © EM UM SISTEMA DINÂMICO.</w:t>
+      </w:r>
+    </w:p>
+    <w:p>
+      <w:pPr>
+        <w:pStyle w:val="PargrafodaLista"/>
+        <w:rPr>
+          <w:rFonts w:ascii="Arial" w:hAnsi="Arial" w:cs="Arial"/>
+          <w:sz w:val="32"/>
+          <w:szCs w:val="32"/>
+        </w:rPr>
+      </w:pPr>
+    </w:p>
+    <w:p>
+      <w:pPr>
+        <w:pStyle w:val="PargrafodaLista"/>
+        <w:numPr>
+          <w:ilvl w:val="0"/>
+          <w:numId w:val="9"/>
+        </w:numPr>
+        <w:jc w:val="center"/>
+        <w:rPr>
+          <w:rFonts w:ascii="Arial" w:hAnsi="Arial" w:cs="Arial"/>
+          <w:sz w:val="32"/>
+          <w:szCs w:val="32"/>
+        </w:rPr>
+      </w:pPr>
+      <w:r>
+        <w:rPr>
+          <w:rFonts w:ascii="Arial" w:hAnsi="Arial" w:cs="Arial"/>
+          <w:sz w:val="32"/>
+          <w:szCs w:val="32"/>
+        </w:rPr>
+        <w:t xml:space="preserve">A MATRIZ DE RECEPTÂNCIA É DEFINIDA COMO A RELAÇÃO ENTRE AS RESPOSTAS DE UM SISTEMA (POR EXEMPLO, DESLOCAMENTOS, VELOCIDADES OU ACELERAÇÕES) E AS FORÇAS APLICADAS EM VÁRIAS LOCALIZAÇÕES. A MATRIZ </w:t>
+      </w:r>
+      <w:r>
+        <w:rPr>
+          <w:rFonts w:ascii="Arial" w:hAnsi="Arial" w:cs="Arial"/>
+          <w:i/>
+          <w:iCs/>
+          <w:sz w:val="32"/>
+          <w:szCs w:val="32"/>
+        </w:rPr>
+        <w:t>H</w:t>
+      </w:r>
+      <w:r>
+        <w:rPr>
+          <w:rFonts w:ascii="Arial" w:hAnsi="Arial" w:cs="Arial"/>
+          <w:sz w:val="32"/>
+          <w:szCs w:val="32"/>
+        </w:rPr>
+        <w:t xml:space="preserve"> É UMA FUNÇÃO DA FREQUÊNCIA E REPRESENTA A RESPOSTA DO SISTEMA À EXCITAÇÃO EM DIFERENTES FREQUÊNCIAS.</w:t>
+      </w:r>
+    </w:p>
+    <w:p>
+      <w:pPr>
+        <w:pStyle w:val="PargrafodaLista"/>
+        <w:rPr>
+          <w:rFonts w:ascii="Arial" w:hAnsi="Arial" w:cs="Arial"/>
+          <w:sz w:val="32"/>
+          <w:szCs w:val="32"/>
+        </w:rPr>
+      </w:pPr>
+    </w:p>
+    <w:p>
+      <w:pPr>
+        <w:pStyle w:val="PargrafodaLista"/>
+        <w:rPr>
+          <w:rFonts w:ascii="Arial" w:hAnsi="Arial" w:cs="Arial"/>
+          <w:sz w:val="32"/>
+          <w:szCs w:val="32"/>
+        </w:rPr>
+      </w:pPr>
+    </w:p>
+    <w:p>
+      <w:pPr>
+        <w:pStyle w:val="PargrafodaLista"/>
+        <w:numPr>
+          <w:ilvl w:val="0"/>
+          <w:numId w:val="9"/>
+        </w:numPr>
+        <w:jc w:val="center"/>
+        <w:rPr>
+          <w:rFonts w:ascii="Arial" w:hAnsi="Arial" w:cs="Arial"/>
+          <w:sz w:val="32"/>
+          <w:szCs w:val="32"/>
+        </w:rPr>
+      </w:pPr>
+      <w:r>
+        <w:rPr>
+          <w:rFonts w:ascii="Arial" w:hAnsi="Arial" w:cs="Arial"/>
+          <w:sz w:val="32"/>
+          <w:szCs w:val="32"/>
+        </w:rPr>
+        <w:t>A FÓRMULA DE SHERMAN-MORRISON É UMA FÓRMULA MATEMÁTICA IMPORTANTE EM ÁLGEBRA LINEAR USADA PARA ATUALIZAR A INVERSA DE UMA MATRIZ QUANDO UMA PEQUENA PERTURBAÇÃO É APLICADA À MATRIZ ORIGINAL. A FÓRMULA NOS PERMITE OBTER A INVERSA ATUALIZADA DE FORMA MAIS EFICIENTE USANDO INFORMAÇÕES DA INVERSA ORIGINAL E DAS PERTURBAÇÕES APLICADAS.</w:t>
+      </w:r>
+    </w:p>
+    <w:p>
+      <w:pPr>
+        <w:jc w:val="center"/>
+        <w:rPr>
+          <w:rFonts w:ascii="Arial" w:hAnsi="Arial" w:cs="Arial"/>
+          <w:sz w:val="32"/>
+          <w:szCs w:val="32"/>
+        </w:rPr>
+      </w:pPr>
+    </w:p>
+    <w:p>
+      <w:pPr>
+        <w:jc w:val="center"/>
+        <w:rPr>
+          <w:rFonts w:ascii="Arial" w:hAnsi="Arial" w:cs="Arial"/>
+          <w:sz w:val="32"/>
+          <w:szCs w:val="32"/>
+        </w:rPr>
+      </w:pPr>
+    </w:p>
+    <w:p>
+      <w:pPr>
+        <w:jc w:val="center"/>
+        <w:rPr>
+          <w:rFonts w:ascii="Arial" w:hAnsi="Arial" w:cs="Arial"/>
+          <w:sz w:val="32"/>
+          <w:szCs w:val="32"/>
+        </w:rPr>
+      </w:pPr>
+    </w:p>
+    <w:p>
+      <w:pPr>
+        <w:jc w:val="center"/>
+        <w:rPr>
+          <w:rFonts w:ascii="Arial" w:hAnsi="Arial" w:cs="Arial"/>
+          <w:sz w:val="32"/>
+          <w:szCs w:val="32"/>
+        </w:rPr>
+      </w:pPr>
+      <w:r>
+        <w:rPr>
+          <w:rFonts w:ascii="Arial" w:hAnsi="Arial" w:cs="Arial"/>
+          <w:sz w:val="32"/>
+          <w:szCs w:val="32"/>
+        </w:rPr>
+        <w:lastRenderedPageBreak/>
+        <w:t xml:space="preserve">SLIDE </w:t>
+      </w:r>
+      <w:r>
+        <w:rPr>
+          <w:rFonts w:ascii="Arial" w:hAnsi="Arial" w:cs="Arial"/>
+          <w:sz w:val="32"/>
+          <w:szCs w:val="32"/>
+        </w:rPr>
+        <w:t>30</w:t>
+      </w:r>
+    </w:p>
+    <w:p>
+      <w:pPr>
+        <w:jc w:val="center"/>
+        <w:rPr>
+          <w:rFonts w:ascii="Arial" w:hAnsi="Arial" w:cs="Arial"/>
+          <w:sz w:val="32"/>
+          <w:szCs w:val="32"/>
+        </w:rPr>
+      </w:pPr>
+      <w:r>
+        <w:rPr>
+          <w:noProof/>
+        </w:rPr>
+        <w:drawing>
+          <wp:inline distT="0" distB="0" distL="0" distR="0" wp14:anchorId="57CC5D09" wp14:editId="7B9DC646">
+            <wp:extent cx="5591175" cy="3425584"/>
+            <wp:effectExtent l="0" t="0" r="0" b="3810"/>
+            <wp:docPr id="606331346" name="Imagem 1" descr="Diagrama&#10;&#10;Descrição gerada automaticamente"/>
+            <wp:cNvGraphicFramePr>
+              <a:graphicFrameLocks xmlns:a="http://schemas.openxmlformats.org/drawingml/2006/main" noChangeAspect="1"/>
+            </wp:cNvGraphicFramePr>
+            <a:graphic xmlns:a="http://schemas.openxmlformats.org/drawingml/2006/main">
+              <a:graphicData uri="http://schemas.openxmlformats.org/drawingml/2006/picture">
+                <pic:pic xmlns:pic="http://schemas.openxmlformats.org/drawingml/2006/picture">
+                  <pic:nvPicPr>
+                    <pic:cNvPr id="606331346" name="Imagem 1" descr="Diagrama&#10;&#10;Descrição gerada automaticamente"/>
+                    <pic:cNvPicPr>
+                      <a:picLocks noChangeAspect="1" noChangeArrowheads="1"/>
+                    </pic:cNvPicPr>
+                  </pic:nvPicPr>
+                  <pic:blipFill>
+                    <a:blip r:embed="rId6">
+                      <a:extLst>
+                        <a:ext uri="{28A0092B-C50C-407E-A947-70E740481C1C}">
+                          <a14:useLocalDpi xmlns:a14="http://schemas.microsoft.com/office/drawing/2010/main" val="0"/>
+                        </a:ext>
+                      </a:extLst>
+                    </a:blip>
+                    <a:srcRect/>
+                    <a:stretch>
+                      <a:fillRect/>
+                    </a:stretch>
+                  </pic:blipFill>
+                  <pic:spPr bwMode="auto">
+                    <a:xfrm>
+                      <a:off x="0" y="0"/>
+                      <a:ext cx="5638163" cy="3454372"/>
+                    </a:xfrm>
+                    <a:prstGeom prst="rect">
+                      <a:avLst/>
+                    </a:prstGeom>
+                    <a:noFill/>
+                    <a:ln>
+                      <a:noFill/>
+                    </a:ln>
+                  </pic:spPr>
+                </pic:pic>
+              </a:graphicData>
+            </a:graphic>
+          </wp:inline>
+        </w:drawing>
+      </w:r>
+    </w:p>
+    <w:p>
+      <w:pPr>
+        <w:pStyle w:val="NormalWeb"/>
+        <w:rPr>
+          <w:color w:val="000000"/>
+        </w:rPr>
+      </w:pPr>
+    </w:p>
+    <w:p>
+      <w:pPr>
+        <w:pStyle w:val="NormalWeb"/>
+        <w:rPr>
+          <w:rFonts w:ascii="Arial" w:hAnsi="Arial" w:cs="Arial"/>
+          <w:color w:val="000000"/>
+          <w:sz w:val="32"/>
+          <w:szCs w:val="32"/>
+        </w:rPr>
+      </w:pPr>
+      <w:r>
+        <w:rPr>
+          <w:rFonts w:ascii="Arial" w:hAnsi="Arial" w:cs="Arial"/>
+          <w:color w:val="000000"/>
+          <w:sz w:val="32"/>
+          <w:szCs w:val="32"/>
+        </w:rPr>
+        <w:t>FIGURA 2: DEFINIÇÕES DE ALGUMAS CARACTERÍSTICAS DA RESPOSTA AO DEGRAU:</w:t>
+      </w:r>
+    </w:p>
+    <w:p>
+      <w:pPr>
+        <w:pStyle w:val="NormalWeb"/>
+        <w:rPr>
+          <w:rFonts w:ascii="Arial" w:hAnsi="Arial" w:cs="Arial"/>
+          <w:color w:val="000000"/>
+          <w:sz w:val="32"/>
+          <w:szCs w:val="32"/>
+        </w:rPr>
+      </w:pPr>
+      <w:r>
+        <w:rPr>
+          <w:rFonts w:ascii="Arial" w:hAnsi="Arial" w:cs="Arial"/>
+          <w:i/>
+          <w:iCs/>
+          <w:color w:val="000000"/>
+          <w:sz w:val="32"/>
+          <w:szCs w:val="32"/>
+        </w:rPr>
+        <w:t>M</w:t>
+      </w:r>
+      <w:r>
+        <w:rPr>
+          <w:rFonts w:ascii="Arial" w:hAnsi="Arial" w:cs="Arial"/>
+          <w:i/>
+          <w:iCs/>
+          <w:color w:val="000000"/>
+          <w:sz w:val="32"/>
+          <w:szCs w:val="32"/>
+          <w:vertAlign w:val="subscript"/>
+        </w:rPr>
+        <w:t>P</w:t>
+      </w:r>
+      <w:r>
+        <w:rPr>
+          <w:rFonts w:ascii="Arial" w:hAnsi="Arial" w:cs="Arial"/>
+          <w:color w:val="000000"/>
+          <w:sz w:val="32"/>
+          <w:szCs w:val="32"/>
+        </w:rPr>
+        <w:t> - MÁXIMO </w:t>
+      </w:r>
+      <w:r>
+        <w:rPr>
+          <w:rFonts w:ascii="Arial" w:hAnsi="Arial" w:cs="Arial"/>
+          <w:i/>
+          <w:iCs/>
+          <w:color w:val="000000"/>
+          <w:sz w:val="32"/>
+          <w:szCs w:val="32"/>
+        </w:rPr>
+        <w:t>OVERSHOOT</w:t>
+      </w:r>
+      <w:r>
+        <w:rPr>
+          <w:rFonts w:ascii="Arial" w:hAnsi="Arial" w:cs="Arial"/>
+          <w:color w:val="000000"/>
+          <w:sz w:val="32"/>
+          <w:szCs w:val="32"/>
+        </w:rPr>
+        <w:t> PERCENTUAL: </w:t>
+      </w:r>
+      <w:r>
+        <w:rPr>
+          <w:rFonts w:ascii="Arial" w:hAnsi="Arial" w:cs="Arial"/>
+          <w:i/>
+          <w:iCs/>
+          <w:color w:val="000000"/>
+          <w:sz w:val="32"/>
+          <w:szCs w:val="32"/>
+        </w:rPr>
+        <w:t>M</w:t>
+      </w:r>
+      <w:r>
+        <w:rPr>
+          <w:rFonts w:ascii="Arial" w:hAnsi="Arial" w:cs="Arial"/>
+          <w:i/>
+          <w:iCs/>
+          <w:color w:val="000000"/>
+          <w:sz w:val="32"/>
+          <w:szCs w:val="32"/>
+          <w:vertAlign w:val="subscript"/>
+        </w:rPr>
+        <w:t>P</w:t>
+      </w:r>
+      <w:r>
+        <w:rPr>
+          <w:rFonts w:ascii="Arial" w:hAnsi="Arial" w:cs="Arial"/>
+          <w:color w:val="000000"/>
+          <w:sz w:val="32"/>
+          <w:szCs w:val="32"/>
+        </w:rPr>
+        <w:t>:={[</w:t>
+      </w:r>
+      <w:r>
+        <w:rPr>
+          <w:rFonts w:ascii="Arial" w:hAnsi="Arial" w:cs="Arial"/>
+          <w:i/>
+          <w:iCs/>
+          <w:color w:val="000000"/>
+          <w:sz w:val="32"/>
+          <w:szCs w:val="32"/>
+        </w:rPr>
+        <w:t>C</w:t>
+      </w:r>
+      <w:r>
+        <w:rPr>
+          <w:rFonts w:ascii="Arial" w:hAnsi="Arial" w:cs="Arial"/>
+          <w:color w:val="000000"/>
+          <w:sz w:val="32"/>
+          <w:szCs w:val="32"/>
+        </w:rPr>
+        <w:t>(</w:t>
+      </w:r>
+      <w:r>
+        <w:rPr>
+          <w:rFonts w:ascii="Arial" w:hAnsi="Arial" w:cs="Arial"/>
+          <w:i/>
+          <w:iCs/>
+          <w:color w:val="000000"/>
+          <w:sz w:val="32"/>
+          <w:szCs w:val="32"/>
+        </w:rPr>
+        <w:t>T</w:t>
+      </w:r>
+      <w:r>
+        <w:rPr>
+          <w:rFonts w:ascii="Arial" w:hAnsi="Arial" w:cs="Arial"/>
+          <w:i/>
+          <w:iCs/>
+          <w:color w:val="000000"/>
+          <w:sz w:val="32"/>
+          <w:szCs w:val="32"/>
+          <w:vertAlign w:val="subscript"/>
+        </w:rPr>
+        <w:t>P</w:t>
+      </w:r>
+      <w:r>
+        <w:rPr>
+          <w:rFonts w:ascii="Arial" w:hAnsi="Arial" w:cs="Arial"/>
+          <w:color w:val="000000"/>
+          <w:sz w:val="32"/>
+          <w:szCs w:val="32"/>
+        </w:rPr>
+        <w:t>)-</w:t>
+      </w:r>
+      <w:r>
+        <w:rPr>
+          <w:rFonts w:ascii="Arial" w:hAnsi="Arial" w:cs="Arial"/>
+          <w:i/>
+          <w:iCs/>
+          <w:color w:val="000000"/>
+          <w:sz w:val="32"/>
+          <w:szCs w:val="32"/>
+        </w:rPr>
+        <w:t>C</w:t>
+      </w:r>
+      <w:r>
+        <w:rPr>
+          <w:rFonts w:ascii="Arial" w:hAnsi="Arial" w:cs="Arial"/>
+          <w:color w:val="000000"/>
+          <w:sz w:val="32"/>
+          <w:szCs w:val="32"/>
+        </w:rPr>
+        <w:t>(</w:t>
+      </w:r>
+      <w:r>
+        <w:rPr>
+          <w:rFonts w:ascii="Arial" w:hAnsi="Arial" w:cs="Arial"/>
+          <w:i/>
+          <w:iCs/>
+          <w:color w:val="000000"/>
+          <w:sz w:val="32"/>
+          <w:szCs w:val="32"/>
+        </w:rPr>
+        <w:t>T</w:t>
+      </w:r>
+      <w:r>
+        <w:rPr>
+          <w:rFonts w:ascii="Arial" w:hAnsi="Arial" w:cs="Arial"/>
+          <w:i/>
+          <w:iCs/>
+          <w:color w:val="000000"/>
+          <w:sz w:val="32"/>
+          <w:szCs w:val="32"/>
+          <w:vertAlign w:val="subscript"/>
+        </w:rPr>
+        <w:t>INFINITO</w:t>
+      </w:r>
+      <w:proofErr w:type="gramStart"/>
+      <w:r>
+        <w:rPr>
+          <w:rFonts w:ascii="Arial" w:hAnsi="Arial" w:cs="Arial"/>
+          <w:color w:val="000000"/>
+          <w:sz w:val="32"/>
+          <w:szCs w:val="32"/>
+        </w:rPr>
+        <w:t>)]/</w:t>
+      </w:r>
+      <w:proofErr w:type="gramEnd"/>
+      <w:r>
+        <w:rPr>
+          <w:rFonts w:ascii="Arial" w:hAnsi="Arial" w:cs="Arial"/>
+          <w:i/>
+          <w:iCs/>
+          <w:color w:val="000000"/>
+          <w:sz w:val="32"/>
+          <w:szCs w:val="32"/>
+        </w:rPr>
+        <w:t>C</w:t>
+      </w:r>
+      <w:r>
+        <w:rPr>
+          <w:rFonts w:ascii="Arial" w:hAnsi="Arial" w:cs="Arial"/>
+          <w:color w:val="000000"/>
+          <w:sz w:val="32"/>
+          <w:szCs w:val="32"/>
+        </w:rPr>
+        <w:t>(</w:t>
+      </w:r>
+      <w:r>
+        <w:rPr>
+          <w:rFonts w:ascii="Arial" w:hAnsi="Arial" w:cs="Arial"/>
+          <w:i/>
+          <w:iCs/>
+          <w:color w:val="000000"/>
+          <w:sz w:val="32"/>
+          <w:szCs w:val="32"/>
+        </w:rPr>
+        <w:t>T</w:t>
+      </w:r>
+      <w:r>
+        <w:rPr>
+          <w:rFonts w:ascii="Arial" w:hAnsi="Arial" w:cs="Arial"/>
+          <w:i/>
+          <w:iCs/>
+          <w:color w:val="000000"/>
+          <w:sz w:val="32"/>
+          <w:szCs w:val="32"/>
+          <w:vertAlign w:val="subscript"/>
+        </w:rPr>
+        <w:t>INFINITO</w:t>
+      </w:r>
+      <w:r>
+        <w:rPr>
+          <w:rFonts w:ascii="Arial" w:hAnsi="Arial" w:cs="Arial"/>
+          <w:color w:val="000000"/>
+          <w:sz w:val="32"/>
+          <w:szCs w:val="32"/>
+        </w:rPr>
+        <w:t>)}.100% ;</w:t>
+      </w:r>
+    </w:p>
+    <w:p>
+      <w:pPr>
+        <w:pStyle w:val="NormalWeb"/>
+        <w:rPr>
+          <w:rFonts w:ascii="Arial" w:hAnsi="Arial" w:cs="Arial"/>
+          <w:color w:val="000000"/>
+          <w:sz w:val="32"/>
+          <w:szCs w:val="32"/>
+        </w:rPr>
+      </w:pPr>
+      <w:r>
+        <w:rPr>
+          <w:rFonts w:ascii="Arial" w:hAnsi="Arial" w:cs="Arial"/>
+          <w:i/>
+          <w:iCs/>
+          <w:color w:val="000000"/>
+          <w:sz w:val="32"/>
+          <w:szCs w:val="32"/>
+        </w:rPr>
+        <w:t>T</w:t>
+      </w:r>
+      <w:r>
+        <w:rPr>
+          <w:rFonts w:ascii="Arial" w:hAnsi="Arial" w:cs="Arial"/>
+          <w:i/>
+          <w:iCs/>
+          <w:color w:val="000000"/>
+          <w:sz w:val="32"/>
+          <w:szCs w:val="32"/>
+          <w:vertAlign w:val="subscript"/>
+        </w:rPr>
+        <w:t>R</w:t>
+      </w:r>
+      <w:r>
+        <w:rPr>
+          <w:rFonts w:ascii="Arial" w:hAnsi="Arial" w:cs="Arial"/>
+          <w:color w:val="000000"/>
+          <w:sz w:val="32"/>
+          <w:szCs w:val="32"/>
+        </w:rPr>
+        <w:t> - TEMPO DE SUBIDA (</w:t>
+      </w:r>
+      <w:r>
+        <w:rPr>
+          <w:rFonts w:ascii="Arial" w:hAnsi="Arial" w:cs="Arial"/>
+          <w:i/>
+          <w:iCs/>
+          <w:color w:val="000000"/>
+          <w:sz w:val="32"/>
+          <w:szCs w:val="32"/>
+        </w:rPr>
+        <w:t>RISE TIME</w:t>
+      </w:r>
+      <w:r>
+        <w:rPr>
+          <w:rFonts w:ascii="Arial" w:hAnsi="Arial" w:cs="Arial"/>
+          <w:color w:val="000000"/>
+          <w:sz w:val="32"/>
+          <w:szCs w:val="32"/>
+        </w:rPr>
+        <w:t>);</w:t>
+      </w:r>
+    </w:p>
+    <w:p>
+      <w:pPr>
+        <w:pStyle w:val="NormalWeb"/>
+        <w:rPr>
+          <w:rFonts w:ascii="Arial" w:hAnsi="Arial" w:cs="Arial"/>
+          <w:color w:val="000000"/>
+          <w:sz w:val="32"/>
+          <w:szCs w:val="32"/>
+        </w:rPr>
+      </w:pPr>
+      <w:r>
+        <w:rPr>
+          <w:rFonts w:ascii="Arial" w:hAnsi="Arial" w:cs="Arial"/>
+          <w:i/>
+          <w:iCs/>
+          <w:color w:val="000000"/>
+          <w:sz w:val="32"/>
+          <w:szCs w:val="32"/>
+        </w:rPr>
+        <w:t>T</w:t>
+      </w:r>
+      <w:r>
+        <w:rPr>
+          <w:rFonts w:ascii="Arial" w:hAnsi="Arial" w:cs="Arial"/>
+          <w:i/>
+          <w:iCs/>
+          <w:color w:val="000000"/>
+          <w:sz w:val="32"/>
+          <w:szCs w:val="32"/>
+          <w:vertAlign w:val="subscript"/>
+        </w:rPr>
+        <w:t>S</w:t>
+      </w:r>
+      <w:r>
+        <w:rPr>
+          <w:rFonts w:ascii="Arial" w:hAnsi="Arial" w:cs="Arial"/>
+          <w:color w:val="000000"/>
+          <w:sz w:val="32"/>
+          <w:szCs w:val="32"/>
+        </w:rPr>
+        <w:t> - TEMPO DE ASSENTAMENTO (</w:t>
+      </w:r>
+      <w:r>
+        <w:rPr>
+          <w:rFonts w:ascii="Arial" w:hAnsi="Arial" w:cs="Arial"/>
+          <w:i/>
+          <w:iCs/>
+          <w:color w:val="000000"/>
+          <w:sz w:val="32"/>
+          <w:szCs w:val="32"/>
+        </w:rPr>
+        <w:t>SETTLING TIME</w:t>
+      </w:r>
+      <w:r>
+        <w:rPr>
+          <w:rFonts w:ascii="Arial" w:hAnsi="Arial" w:cs="Arial"/>
+          <w:color w:val="000000"/>
+          <w:sz w:val="32"/>
+          <w:szCs w:val="32"/>
+        </w:rPr>
+        <w:t>);</w:t>
+      </w:r>
+    </w:p>
+    <w:p>
+      <w:pPr>
+        <w:pStyle w:val="NormalWeb"/>
+        <w:rPr>
+          <w:rFonts w:ascii="Arial" w:hAnsi="Arial" w:cs="Arial"/>
+          <w:color w:val="000000"/>
+          <w:sz w:val="32"/>
+          <w:szCs w:val="32"/>
+        </w:rPr>
+      </w:pPr>
+      <w:r>
+        <w:rPr>
+          <w:rFonts w:ascii="Arial" w:hAnsi="Arial" w:cs="Arial"/>
+          <w:i/>
+          <w:iCs/>
+          <w:color w:val="000000"/>
+          <w:sz w:val="32"/>
+          <w:szCs w:val="32"/>
+        </w:rPr>
+        <w:t>T</w:t>
+      </w:r>
+      <w:r>
+        <w:rPr>
+          <w:rFonts w:ascii="Arial" w:hAnsi="Arial" w:cs="Arial"/>
+          <w:i/>
+          <w:iCs/>
+          <w:color w:val="000000"/>
+          <w:sz w:val="32"/>
+          <w:szCs w:val="32"/>
+          <w:vertAlign w:val="subscript"/>
+        </w:rPr>
+        <w:t>D</w:t>
+      </w:r>
+      <w:r>
+        <w:rPr>
+          <w:rFonts w:ascii="Arial" w:hAnsi="Arial" w:cs="Arial"/>
+          <w:color w:val="000000"/>
+          <w:sz w:val="32"/>
+          <w:szCs w:val="32"/>
+        </w:rPr>
+        <w:t> - TEMPO DE ATRASO (</w:t>
+      </w:r>
+      <w:r>
+        <w:rPr>
+          <w:rFonts w:ascii="Arial" w:hAnsi="Arial" w:cs="Arial"/>
+          <w:i/>
+          <w:iCs/>
+          <w:color w:val="000000"/>
+          <w:sz w:val="32"/>
+          <w:szCs w:val="32"/>
+        </w:rPr>
+        <w:t>DELAY TIME</w:t>
+      </w:r>
+      <w:r>
+        <w:rPr>
+          <w:rFonts w:ascii="Arial" w:hAnsi="Arial" w:cs="Arial"/>
+          <w:color w:val="000000"/>
+          <w:sz w:val="32"/>
+          <w:szCs w:val="32"/>
+        </w:rPr>
+        <w:t>);</w:t>
+      </w:r>
+    </w:p>
+    <w:p>
+      <w:pPr>
+        <w:pStyle w:val="NormalWeb"/>
+        <w:rPr>
+          <w:rFonts w:ascii="Arial" w:hAnsi="Arial" w:cs="Arial"/>
+          <w:color w:val="000000"/>
+          <w:sz w:val="32"/>
+          <w:szCs w:val="32"/>
+        </w:rPr>
+      </w:pPr>
+      <w:r>
+        <w:rPr>
+          <w:rFonts w:ascii="Arial" w:hAnsi="Arial" w:cs="Arial"/>
+          <w:i/>
+          <w:iCs/>
+          <w:color w:val="000000"/>
+          <w:sz w:val="32"/>
+          <w:szCs w:val="32"/>
+        </w:rPr>
+        <w:t>T</w:t>
+      </w:r>
+      <w:r>
+        <w:rPr>
+          <w:rFonts w:ascii="Arial" w:hAnsi="Arial" w:cs="Arial"/>
+          <w:i/>
+          <w:iCs/>
+          <w:color w:val="000000"/>
+          <w:sz w:val="32"/>
+          <w:szCs w:val="32"/>
+          <w:vertAlign w:val="subscript"/>
+        </w:rPr>
+        <w:t>P</w:t>
+      </w:r>
+      <w:r>
+        <w:rPr>
+          <w:rFonts w:ascii="Arial" w:hAnsi="Arial" w:cs="Arial"/>
+          <w:color w:val="000000"/>
+          <w:sz w:val="32"/>
+          <w:szCs w:val="32"/>
+        </w:rPr>
+        <w:t> - TEMPO DO PICO (</w:t>
+      </w:r>
+      <w:r>
+        <w:rPr>
+          <w:rFonts w:ascii="Arial" w:hAnsi="Arial" w:cs="Arial"/>
+          <w:i/>
+          <w:iCs/>
+          <w:color w:val="000000"/>
+          <w:sz w:val="32"/>
+          <w:szCs w:val="32"/>
+        </w:rPr>
+        <w:t>PEAK TIME</w:t>
+      </w:r>
+      <w:r>
+        <w:rPr>
+          <w:rFonts w:ascii="Arial" w:hAnsi="Arial" w:cs="Arial"/>
+          <w:color w:val="000000"/>
+          <w:sz w:val="32"/>
+          <w:szCs w:val="32"/>
+        </w:rPr>
+        <w:t>).</w:t>
+      </w:r>
     </w:p>
     <w:sectPr>
       <w:pgSz w:w="16838" w:h="11906" w:orient="landscape" w:code="9"/>
@@ -548,6 +1336,92 @@
     </w:lvl>
   </w:abstractNum>
   <w:abstractNum w:abstractNumId="1" w15:restartNumberingAfterBreak="0">
+    <w:nsid w:val="18011C4C"/>
+    <w:multiLevelType w:val="hybridMultilevel"/>
+    <w:tmpl w:val="6C705DAA"/>
+    <w:lvl w:ilvl="0" w:tplc="0416000F">
+      <w:start w:val="1"/>
+      <w:numFmt w:val="decimal"/>
+      <w:lvlText w:val="%1."/>
+      <w:lvlJc w:val="left"/>
+      <w:pPr>
+        <w:ind w:left="720" w:hanging="360"/>
+      </w:pPr>
+    </w:lvl>
+    <w:lvl w:ilvl="1" w:tplc="04160019" w:tentative="1">
+      <w:start w:val="1"/>
+      <w:numFmt w:val="lowerLetter"/>
+      <w:lvlText w:val="%2."/>
+      <w:lvlJc w:val="left"/>
+      <w:pPr>
+        <w:ind w:left="1440" w:hanging="360"/>
+      </w:pPr>
+    </w:lvl>
+    <w:lvl w:ilvl="2" w:tplc="0416001B" w:tentative="1">
+      <w:start w:val="1"/>
+      <w:numFmt w:val="lowerRoman"/>
+      <w:lvlText w:val="%3."/>
+      <w:lvlJc w:val="right"/>
+      <w:pPr>
+        <w:ind w:left="2160" w:hanging="180"/>
+      </w:pPr>
+    </w:lvl>
+    <w:lvl w:ilvl="3" w:tplc="0416000F" w:tentative="1">
+      <w:start w:val="1"/>
+      <w:numFmt w:val="decimal"/>
+      <w:lvlText w:val="%4."/>
+      <w:lvlJc w:val="left"/>
+      <w:pPr>
+        <w:ind w:left="2880" w:hanging="360"/>
+      </w:pPr>
+    </w:lvl>
+    <w:lvl w:ilvl="4" w:tplc="04160019" w:tentative="1">
+      <w:start w:val="1"/>
+      <w:numFmt w:val="lowerLetter"/>
+      <w:lvlText w:val="%5."/>
+      <w:lvlJc w:val="left"/>
+      <w:pPr>
+        <w:ind w:left="3600" w:hanging="360"/>
+      </w:pPr>
+    </w:lvl>
+    <w:lvl w:ilvl="5" w:tplc="0416001B" w:tentative="1">
+      <w:start w:val="1"/>
+      <w:numFmt w:val="lowerRoman"/>
+      <w:lvlText w:val="%6."/>
+      <w:lvlJc w:val="right"/>
+      <w:pPr>
+        <w:ind w:left="4320" w:hanging="180"/>
+      </w:pPr>
+    </w:lvl>
+    <w:lvl w:ilvl="6" w:tplc="0416000F" w:tentative="1">
+      <w:start w:val="1"/>
+      <w:numFmt w:val="decimal"/>
+      <w:lvlText w:val="%7."/>
+      <w:lvlJc w:val="left"/>
+      <w:pPr>
+        <w:ind w:left="5040" w:hanging="360"/>
+      </w:pPr>
+    </w:lvl>
+    <w:lvl w:ilvl="7" w:tplc="04160019" w:tentative="1">
+      <w:start w:val="1"/>
+      <w:numFmt w:val="lowerLetter"/>
+      <w:lvlText w:val="%8."/>
+      <w:lvlJc w:val="left"/>
+      <w:pPr>
+        <w:ind w:left="5760" w:hanging="360"/>
+      </w:pPr>
+    </w:lvl>
+    <w:lvl w:ilvl="8" w:tplc="0416001B" w:tentative="1">
+      <w:start w:val="1"/>
+      <w:numFmt w:val="lowerRoman"/>
+      <w:lvlText w:val="%9."/>
+      <w:lvlJc w:val="right"/>
+      <w:pPr>
+        <w:ind w:left="6480" w:hanging="180"/>
+      </w:pPr>
+    </w:lvl>
+  </w:abstractNum>
+  <w:abstractNum w:abstractNumId="2" w15:restartNumberingAfterBreak="0">
     <w:nsid w:val="24672C29"/>
     <w:multiLevelType w:val="multilevel"/>
     <w:tmpl w:val="98D6D6C4"/>
@@ -664,7 +1538,7 @@
       </w:pPr>
     </w:lvl>
   </w:abstractNum>
-  <w:abstractNum w:abstractNumId="2" w15:restartNumberingAfterBreak="0">
+  <w:abstractNum w:abstractNumId="3" w15:restartNumberingAfterBreak="0">
     <w:nsid w:val="260C4D57"/>
     <w:multiLevelType w:val="hybridMultilevel"/>
     <w:tmpl w:val="BB646814"/>
@@ -674,7 +1548,7 @@
       <w:lvlText w:val="%1."/>
       <w:lvlJc w:val="left"/>
       <w:pPr>
-        <w:ind w:left="2160" w:hanging="360"/>
+        <w:ind w:left="360" w:hanging="360"/>
       </w:pPr>
     </w:lvl>
     <w:lvl w:ilvl="1" w:tplc="FFFFFFFF" w:tentative="1">
@@ -683,7 +1557,7 @@
       <w:lvlText w:val="%2."/>
       <w:lvlJc w:val="left"/>
       <w:pPr>
-        <w:ind w:left="1440" w:hanging="360"/>
+        <w:ind w:left="-360" w:hanging="360"/>
       </w:pPr>
     </w:lvl>
     <w:lvl w:ilvl="2" w:tplc="FFFFFFFF" w:tentative="1">
@@ -692,7 +1566,7 @@
       <w:lvlText w:val="%3."/>
       <w:lvlJc w:val="right"/>
       <w:pPr>
-        <w:ind w:left="2160" w:hanging="180"/>
+        <w:ind w:left="360" w:hanging="180"/>
       </w:pPr>
     </w:lvl>
     <w:lvl w:ilvl="3" w:tplc="FFFFFFFF" w:tentative="1">
@@ -701,7 +1575,7 @@
       <w:lvlText w:val="%4."/>
       <w:lvlJc w:val="left"/>
       <w:pPr>
-        <w:ind w:left="2880" w:hanging="360"/>
+        <w:ind w:left="1080" w:hanging="360"/>
       </w:pPr>
     </w:lvl>
     <w:lvl w:ilvl="4" w:tplc="FFFFFFFF" w:tentative="1">
@@ -710,7 +1584,7 @@
       <w:lvlText w:val="%5."/>
       <w:lvlJc w:val="left"/>
       <w:pPr>
-        <w:ind w:left="3600" w:hanging="360"/>
+        <w:ind w:left="1800" w:hanging="360"/>
       </w:pPr>
     </w:lvl>
     <w:lvl w:ilvl="5" w:tplc="FFFFFFFF" w:tentative="1">
@@ -719,7 +1593,7 @@
       <w:lvlText w:val="%6."/>
       <w:lvlJc w:val="right"/>
       <w:pPr>
-        <w:ind w:left="4320" w:hanging="180"/>
+        <w:ind w:left="2520" w:hanging="180"/>
       </w:pPr>
     </w:lvl>
     <w:lvl w:ilvl="6" w:tplc="FFFFFFFF" w:tentative="1">
@@ -728,7 +1602,7 @@
       <w:lvlText w:val="%7."/>
       <w:lvlJc w:val="left"/>
       <w:pPr>
-        <w:ind w:left="5040" w:hanging="360"/>
+        <w:ind w:left="3240" w:hanging="360"/>
       </w:pPr>
     </w:lvl>
     <w:lvl w:ilvl="7" w:tplc="FFFFFFFF" w:tentative="1">
@@ -737,7 +1611,7 @@
       <w:lvlText w:val="%8."/>
       <w:lvlJc w:val="left"/>
       <w:pPr>
-        <w:ind w:left="5760" w:hanging="360"/>
+        <w:ind w:left="3960" w:hanging="360"/>
       </w:pPr>
     </w:lvl>
     <w:lvl w:ilvl="8" w:tplc="FFFFFFFF" w:tentative="1">
@@ -746,11 +1620,11 @@
       <w:lvlText w:val="%9."/>
       <w:lvlJc w:val="right"/>
       <w:pPr>
-        <w:ind w:left="6480" w:hanging="180"/>
+        <w:ind w:left="4680" w:hanging="180"/>
       </w:pPr>
     </w:lvl>
   </w:abstractNum>
-  <w:abstractNum w:abstractNumId="3" w15:restartNumberingAfterBreak="0">
+  <w:abstractNum w:abstractNumId="4" w15:restartNumberingAfterBreak="0">
     <w:nsid w:val="2FE179D1"/>
     <w:multiLevelType w:val="hybridMultilevel"/>
     <w:tmpl w:val="A28C5646"/>
@@ -836,7 +1710,7 @@
       </w:pPr>
     </w:lvl>
   </w:abstractNum>
-  <w:abstractNum w:abstractNumId="4" w15:restartNumberingAfterBreak="0">
+  <w:abstractNum w:abstractNumId="5" w15:restartNumberingAfterBreak="0">
     <w:nsid w:val="38C8047A"/>
     <w:multiLevelType w:val="hybridMultilevel"/>
     <w:tmpl w:val="1C704360"/>
@@ -922,7 +1796,7 @@
       </w:pPr>
     </w:lvl>
   </w:abstractNum>
-  <w:abstractNum w:abstractNumId="5" w15:restartNumberingAfterBreak="0">
+  <w:abstractNum w:abstractNumId="6" w15:restartNumberingAfterBreak="0">
     <w:nsid w:val="3DF06015"/>
     <w:multiLevelType w:val="hybridMultilevel"/>
     <w:tmpl w:val="806AED7E"/>
@@ -1008,7 +1882,7 @@
       </w:pPr>
     </w:lvl>
   </w:abstractNum>
-  <w:abstractNum w:abstractNumId="6" w15:restartNumberingAfterBreak="0">
+  <w:abstractNum w:abstractNumId="7" w15:restartNumberingAfterBreak="0">
     <w:nsid w:val="693F53DE"/>
     <w:multiLevelType w:val="hybridMultilevel"/>
     <w:tmpl w:val="8244E498"/>
@@ -1094,7 +1968,7 @@
       </w:pPr>
     </w:lvl>
   </w:abstractNum>
-  <w:abstractNum w:abstractNumId="7" w15:restartNumberingAfterBreak="0">
+  <w:abstractNum w:abstractNumId="8" w15:restartNumberingAfterBreak="0">
     <w:nsid w:val="69676B93"/>
     <w:multiLevelType w:val="hybridMultilevel"/>
     <w:tmpl w:val="AF7A4DC2"/>
@@ -1184,25 +2058,28 @@
     <w:abstractNumId w:val="0"/>
   </w:num>
   <w:num w:numId="2" w16cid:durableId="1348605390">
+    <w:abstractNumId w:val="5"/>
+  </w:num>
+  <w:num w:numId="3" w16cid:durableId="198511669">
     <w:abstractNumId w:val="4"/>
   </w:num>
-  <w:num w:numId="3" w16cid:durableId="198511669">
+  <w:num w:numId="4" w16cid:durableId="734474055">
+    <w:abstractNumId w:val="2"/>
+  </w:num>
+  <w:num w:numId="5" w16cid:durableId="97601930">
+    <w:abstractNumId w:val="8"/>
+  </w:num>
+  <w:num w:numId="6" w16cid:durableId="1189950398">
+    <w:abstractNumId w:val="6"/>
+  </w:num>
+  <w:num w:numId="7" w16cid:durableId="1270044426">
     <w:abstractNumId w:val="3"/>
   </w:num>
-  <w:num w:numId="4" w16cid:durableId="734474055">
-    <w:abstractNumId w:val="1"/>
-  </w:num>
-  <w:num w:numId="5" w16cid:durableId="97601930">
+  <w:num w:numId="8" w16cid:durableId="777260585">
     <w:abstractNumId w:val="7"/>
   </w:num>
-  <w:num w:numId="6" w16cid:durableId="1189950398">
-    <w:abstractNumId w:val="5"/>
-  </w:num>
-  <w:num w:numId="7" w16cid:durableId="1270044426">
-    <w:abstractNumId w:val="2"/>
-  </w:num>
-  <w:num w:numId="8" w16cid:durableId="777260585">
-    <w:abstractNumId w:val="6"/>
+  <w:num w:numId="9" w16cid:durableId="1075476101">
+    <w:abstractNumId w:val="1"/>
   </w:num>
 </w:numbering>
 </file>
@@ -1607,7 +2484,7 @@
   <w:style w:type="paragraph" w:default="1" w:styleId="Normal">
     <w:name w:val="Normal"/>
     <w:qFormat/>
-    <w:rsid w:val="00BA1B63"/>
+    <w:rsid w:val="00965557"/>
   </w:style>
   <w:style w:type="character" w:default="1" w:styleId="Fontepargpadro">
     <w:name w:val="Default Paragraph Font"/>
@@ -1651,7 +2528,6 @@
     <w:name w:val="Normal (Web)"/>
     <w:basedOn w:val="Normal"/>
     <w:uiPriority w:val="99"/>
-    <w:semiHidden/>
     <w:unhideWhenUsed/>
     <w:rsid w:val="00A8271D"/>
     <w:pPr>

</xml_diff>

<commit_message>
adde roteiro the apresentation and ajust slides
</commit_message>
<xml_diff>
--- a/master-dissertation/ROTEIRO.docx
+++ b/master-dissertation/ROTEIRO.docx
@@ -9,15 +9,167 @@
           <w:rFonts w:ascii="Arial" w:hAnsi="Arial" w:cs="Arial"/>
           <w:sz w:val="32"/>
           <w:szCs w:val="32"/>
-        </w:rPr>
-      </w:pPr>
-      <w:r>
-        <w:rPr>
-          <w:rFonts w:ascii="Arial" w:hAnsi="Arial" w:cs="Arial"/>
-          <w:sz w:val="32"/>
-          <w:szCs w:val="32"/>
-        </w:rPr>
-        <w:t>ROTEIRO</w:t>
+          <w:u w:val="single"/>
+        </w:rPr>
+      </w:pPr>
+      <w:r>
+        <w:rPr>
+          <w:rFonts w:ascii="Arial" w:hAnsi="Arial" w:cs="Arial"/>
+          <w:sz w:val="32"/>
+          <w:szCs w:val="32"/>
+          <w:u w:val="single"/>
+        </w:rPr>
+        <w:t>SLIDE 1</w:t>
+      </w:r>
+    </w:p>
+    <w:p>
+      <w:pPr>
+        <w:pStyle w:val="PargrafodaLista"/>
+        <w:numPr>
+          <w:ilvl w:val="0"/>
+          <w:numId w:val="10"/>
+        </w:numPr>
+        <w:rPr>
+          <w:rFonts w:ascii="Arial" w:hAnsi="Arial" w:cs="Arial"/>
+          <w:sz w:val="32"/>
+          <w:szCs w:val="32"/>
+        </w:rPr>
+      </w:pPr>
+      <w:r>
+        <w:rPr>
+          <w:rFonts w:ascii="Arial" w:hAnsi="Arial" w:cs="Arial"/>
+          <w:sz w:val="32"/>
+          <w:szCs w:val="32"/>
+        </w:rPr>
+        <w:t>OLÁ, TODOS E TODAS! MEU NOME É JHONAT HEBERSONN AVELINO DE SOUZA, E AGORA FAREI A DEFESA DA DISERTAÇÃO DO MEU MESTRADO.</w:t>
+      </w:r>
+      <w:r>
+        <w:rPr>
+          <w:rFonts w:ascii="Arial" w:hAnsi="Arial" w:cs="Arial"/>
+          <w:sz w:val="32"/>
+          <w:szCs w:val="32"/>
+        </w:rPr>
+        <w:br/>
+      </w:r>
+    </w:p>
+    <w:p>
+      <w:pPr>
+        <w:pStyle w:val="PargrafodaLista"/>
+        <w:numPr>
+          <w:ilvl w:val="0"/>
+          <w:numId w:val="10"/>
+        </w:numPr>
+        <w:rPr>
+          <w:rFonts w:ascii="Arial" w:hAnsi="Arial" w:cs="Arial"/>
+          <w:sz w:val="32"/>
+          <w:szCs w:val="32"/>
+        </w:rPr>
+      </w:pPr>
+      <w:r>
+        <w:rPr>
+          <w:rFonts w:ascii="Arial" w:hAnsi="Arial" w:cs="Arial"/>
+          <w:sz w:val="32"/>
+          <w:szCs w:val="32"/>
+        </w:rPr>
+        <w:t xml:space="preserve"> SOU ALUNO DO PROGRAMA DE PÓS-GRADUAÇÃO EM ENGENHARIA MECATRÔNICA, PELA UNIVERSIDADE FEDERAL DO RIO GRANDE DO NORTE.</w:t>
+      </w:r>
+      <w:r>
+        <w:rPr>
+          <w:rFonts w:ascii="Arial" w:hAnsi="Arial" w:cs="Arial"/>
+          <w:sz w:val="32"/>
+          <w:szCs w:val="32"/>
+        </w:rPr>
+        <w:br/>
+      </w:r>
+    </w:p>
+    <w:p>
+      <w:pPr>
+        <w:pStyle w:val="PargrafodaLista"/>
+        <w:numPr>
+          <w:ilvl w:val="0"/>
+          <w:numId w:val="10"/>
+        </w:numPr>
+        <w:rPr>
+          <w:rFonts w:ascii="Arial" w:hAnsi="Arial" w:cs="Arial"/>
+          <w:sz w:val="32"/>
+          <w:szCs w:val="32"/>
+        </w:rPr>
+      </w:pPr>
+      <w:r>
+        <w:rPr>
+          <w:rFonts w:ascii="Arial" w:hAnsi="Arial" w:cs="Arial"/>
+          <w:sz w:val="32"/>
+          <w:szCs w:val="32"/>
+        </w:rPr>
+        <w:t>SOB ORIENTAÇÃO DO PROF. DR CARLOS EDUARDO TRABUCO DÓREA E COORIENTAÇÃO DO PROFESSOR DR. JOSÉ MÁRIO ARAÚJO</w:t>
+      </w:r>
+      <w:r>
+        <w:rPr>
+          <w:rFonts w:ascii="Arial" w:hAnsi="Arial" w:cs="Arial"/>
+          <w:sz w:val="32"/>
+          <w:szCs w:val="32"/>
+        </w:rPr>
+        <w:t>.</w:t>
+      </w:r>
+      <w:r>
+        <w:rPr>
+          <w:rFonts w:ascii="Arial" w:hAnsi="Arial" w:cs="Arial"/>
+          <w:sz w:val="32"/>
+          <w:szCs w:val="32"/>
+        </w:rPr>
+        <w:br/>
+      </w:r>
+    </w:p>
+    <w:p>
+      <w:pPr>
+        <w:pStyle w:val="PargrafodaLista"/>
+        <w:numPr>
+          <w:ilvl w:val="0"/>
+          <w:numId w:val="10"/>
+        </w:numPr>
+        <w:rPr>
+          <w:rFonts w:ascii="Arial" w:hAnsi="Arial" w:cs="Arial"/>
+          <w:sz w:val="32"/>
+          <w:szCs w:val="32"/>
+        </w:rPr>
+      </w:pPr>
+      <w:r>
+        <w:rPr>
+          <w:rFonts w:ascii="Arial" w:hAnsi="Arial" w:cs="Arial"/>
+          <w:sz w:val="32"/>
+          <w:szCs w:val="32"/>
+        </w:rPr>
+        <w:t>GOSTARIA DE AGRADECER A TODOS QUE ESTÃO ACOMPANHANDO ESSE TRAMISSÃO, EM ESPECIAL AOS PROFESSORES, QUE COMPOEM A BANCO, DR JURIOS E DR MENEGHETTI.</w:t>
+      </w:r>
+      <w:r>
+        <w:rPr>
+          <w:rFonts w:ascii="Arial" w:hAnsi="Arial" w:cs="Arial"/>
+          <w:sz w:val="32"/>
+          <w:szCs w:val="32"/>
+        </w:rPr>
+        <w:br/>
+      </w:r>
+    </w:p>
+    <w:p>
+      <w:pPr>
+        <w:pStyle w:val="PargrafodaLista"/>
+        <w:numPr>
+          <w:ilvl w:val="0"/>
+          <w:numId w:val="10"/>
+        </w:numPr>
+        <w:rPr>
+          <w:rFonts w:ascii="Arial" w:hAnsi="Arial" w:cs="Arial"/>
+          <w:sz w:val="32"/>
+          <w:szCs w:val="32"/>
+        </w:rPr>
+      </w:pPr>
+      <w:r>
+        <w:rPr>
+          <w:rFonts w:ascii="Arial" w:hAnsi="Arial" w:cs="Arial"/>
+          <w:sz w:val="32"/>
+          <w:szCs w:val="32"/>
+        </w:rPr>
+        <w:t>O TEMA DO MEU TRABALHO É:</w:t>
       </w:r>
     </w:p>
     <w:p>
@@ -37,13 +189,15 @@
           <w:rFonts w:ascii="Arial" w:hAnsi="Arial" w:cs="Arial"/>
           <w:sz w:val="32"/>
           <w:szCs w:val="32"/>
-        </w:rPr>
-      </w:pPr>
-      <w:r>
-        <w:rPr>
-          <w:rFonts w:ascii="Arial" w:hAnsi="Arial" w:cs="Arial"/>
-          <w:sz w:val="32"/>
-          <w:szCs w:val="32"/>
+          <w:u w:val="single"/>
+        </w:rPr>
+      </w:pPr>
+      <w:r>
+        <w:rPr>
+          <w:rFonts w:ascii="Arial" w:hAnsi="Arial" w:cs="Arial"/>
+          <w:sz w:val="32"/>
+          <w:szCs w:val="32"/>
+          <w:u w:val="single"/>
         </w:rPr>
         <w:t>SLIDE 3</w:t>
       </w:r>
@@ -73,6 +227,17 @@
     <w:p>
       <w:pPr>
         <w:pStyle w:val="PargrafodaLista"/>
+        <w:ind w:left="360"/>
+        <w:rPr>
+          <w:rFonts w:ascii="Arial" w:hAnsi="Arial" w:cs="Arial"/>
+          <w:sz w:val="32"/>
+          <w:szCs w:val="32"/>
+        </w:rPr>
+      </w:pPr>
+    </w:p>
+    <w:p>
+      <w:pPr>
+        <w:pStyle w:val="PargrafodaLista"/>
         <w:numPr>
           <w:ilvl w:val="0"/>
           <w:numId w:val="7"/>
@@ -99,14 +264,17 @@
           <w:rFonts w:ascii="Arial" w:hAnsi="Arial" w:cs="Arial"/>
           <w:sz w:val="32"/>
           <w:szCs w:val="32"/>
-        </w:rPr>
-      </w:pPr>
-      <w:r>
-        <w:rPr>
-          <w:rFonts w:ascii="Arial" w:hAnsi="Arial" w:cs="Arial"/>
-          <w:sz w:val="32"/>
-          <w:szCs w:val="32"/>
-        </w:rPr>
+          <w:u w:val="single"/>
+        </w:rPr>
+      </w:pPr>
+      <w:r>
+        <w:rPr>
+          <w:rFonts w:ascii="Arial" w:hAnsi="Arial" w:cs="Arial"/>
+          <w:sz w:val="32"/>
+          <w:szCs w:val="32"/>
+          <w:u w:val="single"/>
+        </w:rPr>
+        <w:lastRenderedPageBreak/>
         <w:t>SLIDE 5</w:t>
       </w:r>
     </w:p>
@@ -190,8 +358,6 @@
     </w:p>
     <w:p>
       <w:pPr>
-        <w:pStyle w:val="PargrafodaLista"/>
-        <w:ind w:left="360"/>
         <w:rPr>
           <w:rFonts w:ascii="Arial" w:hAnsi="Arial" w:cs="Arial"/>
           <w:sz w:val="32"/>
@@ -205,42 +371,93 @@
         <w:pStyle w:val="PargrafodaLista"/>
         <w:numPr>
           <w:ilvl w:val="0"/>
-          <w:numId w:val="8"/>
+          <w:numId w:val="11"/>
         </w:numPr>
-        <w:ind w:left="360"/>
-        <w:rPr>
-          <w:rFonts w:ascii="Arial" w:hAnsi="Arial" w:cs="Arial"/>
-          <w:sz w:val="24"/>
-          <w:szCs w:val="24"/>
+        <w:rPr>
+          <w:rFonts w:ascii="Arial" w:hAnsi="Arial" w:cs="Arial"/>
+          <w:sz w:val="32"/>
+          <w:szCs w:val="32"/>
           <w:lang w:eastAsia="pt-BR"/>
         </w:rPr>
       </w:pPr>
       <w:r>
         <w:rPr>
           <w:rFonts w:ascii="Arial" w:hAnsi="Arial" w:cs="Arial"/>
-          <w:sz w:val="24"/>
-          <w:szCs w:val="24"/>
-        </w:rPr>
-        <w:t xml:space="preserve">ROBUSTEZ: A ROBUSTEZ É A CAPACIDADE DE UM SISTEMA DE SE MANTER ESTÁVEL E COM BOM DESEMPENHO DIANTE DE INCERTEZAS E PERTURBAÇÕES EXTERNAS. EM SISTEMAS DE CONTROLE, ISSO SIGNIFICA QUE O CONTROLADOR DEVE SER </w:t>
-      </w:r>
-      <w:r>
-        <w:rPr>
-          <w:rFonts w:ascii="Arial" w:hAnsi="Arial" w:cs="Arial"/>
-          <w:sz w:val="24"/>
-          <w:szCs w:val="24"/>
-        </w:rPr>
-        <w:lastRenderedPageBreak/>
-        <w:t>CAPAZ DE FUNCIONAR BEM MESMO QUANDO OS PARÂMETROS DO SISTEMA MUDAM OU ESTÃO SUJEITOS A VARIAÇÕES NÃO CONHECIDAS COM PRECISÃO.</w:t>
-      </w:r>
-    </w:p>
-    <w:p>
-      <w:pPr>
-        <w:pStyle w:val="PargrafodaLista"/>
-        <w:rPr>
-          <w:rFonts w:ascii="Arial" w:hAnsi="Arial" w:cs="Arial"/>
-          <w:sz w:val="24"/>
-          <w:szCs w:val="24"/>
+          <w:sz w:val="32"/>
+          <w:szCs w:val="32"/>
+        </w:rPr>
+        <w:t>TRADE-OFF ENTRE ROBUSTEZ E DESEMPENHO:</w:t>
+      </w:r>
+      <w:r>
+        <w:rPr>
+          <w:rFonts w:ascii="Arial" w:hAnsi="Arial" w:cs="Arial"/>
+          <w:sz w:val="32"/>
+          <w:szCs w:val="32"/>
+        </w:rPr>
+        <w:br/>
+      </w:r>
+    </w:p>
+    <w:p>
+      <w:pPr>
+        <w:pStyle w:val="PargrafodaLista"/>
+        <w:numPr>
+          <w:ilvl w:val="1"/>
+          <w:numId w:val="11"/>
+        </w:numPr>
+        <w:rPr>
+          <w:rFonts w:ascii="Arial" w:hAnsi="Arial" w:cs="Arial"/>
+          <w:sz w:val="28"/>
+          <w:szCs w:val="28"/>
           <w:lang w:eastAsia="pt-BR"/>
+        </w:rPr>
+      </w:pPr>
+      <w:r>
+        <w:rPr>
+          <w:rFonts w:ascii="Arial" w:hAnsi="Arial" w:cs="Arial"/>
+          <w:sz w:val="28"/>
+          <w:szCs w:val="28"/>
+        </w:rPr>
+        <w:t>GANHO DO CONTROLADOR: PARA MELHORAR O DESEMPENHO DO SISTEMA, GERALMENTE É NECESSÁRIO AUMENTAR O GANHO DO CONTROLADOR, O QUE TORNA O SISTEMA MAIS SENSÍVEL ÀS MUDANÇAS E INCERTEZAS NO PROCESSO. ISSO PODE LEVAR A INSTABILIDADES OU COMPORTAMENTOS INDESEJADOS DO SISTEMA EM CONDIÇÕES MENOS CONHECIDAS OU ESTÁVEIS.</w:t>
+      </w:r>
+      <w:r>
+        <w:rPr>
+          <w:rFonts w:ascii="Arial" w:hAnsi="Arial" w:cs="Arial"/>
+          <w:sz w:val="28"/>
+          <w:szCs w:val="28"/>
+        </w:rPr>
+        <w:br/>
+      </w:r>
+    </w:p>
+    <w:p>
+      <w:pPr>
+        <w:pStyle w:val="PargrafodaLista"/>
+        <w:numPr>
+          <w:ilvl w:val="1"/>
+          <w:numId w:val="11"/>
+        </w:numPr>
+        <w:rPr>
+          <w:rFonts w:ascii="Arial" w:hAnsi="Arial" w:cs="Arial"/>
+          <w:sz w:val="28"/>
+          <w:szCs w:val="28"/>
+          <w:lang w:eastAsia="pt-BR"/>
+        </w:rPr>
+      </w:pPr>
+      <w:r>
+        <w:rPr>
+          <w:rFonts w:ascii="Arial" w:hAnsi="Arial" w:cs="Arial"/>
+          <w:sz w:val="28"/>
+          <w:szCs w:val="28"/>
+        </w:rPr>
+        <w:t>ROBUSTEZ E TOLERÂNCIA A PERTURBAÇÕES: POR OUTRO LADO, SE O CONTROLADOR FOR PROJETADO PARA SER MAIS ROBUSTO E TOLERANTE A INCERTEZAS, ELE PODE TER UM DESEMPENHO INFERIOR EM TERMOS DE RESPOSTA RÁPIDA E PRECISÃO EM RELAÇÃO AO SETPOINT OU REFERÊNCIA DESEJADA.</w:t>
+      </w:r>
+    </w:p>
+    <w:p>
+      <w:pPr>
+        <w:pStyle w:val="PargrafodaLista"/>
+        <w:rPr>
+          <w:rFonts w:ascii="Arial" w:hAnsi="Arial" w:cs="Arial"/>
+          <w:sz w:val="32"/>
+          <w:szCs w:val="32"/>
         </w:rPr>
       </w:pPr>
     </w:p>
@@ -249,195 +466,42 @@
         <w:pStyle w:val="PargrafodaLista"/>
         <w:numPr>
           <w:ilvl w:val="0"/>
-          <w:numId w:val="8"/>
+          <w:numId w:val="11"/>
         </w:numPr>
         <w:rPr>
           <w:rFonts w:ascii="Arial" w:hAnsi="Arial" w:cs="Arial"/>
-          <w:sz w:val="24"/>
-          <w:szCs w:val="24"/>
-          <w:lang w:eastAsia="pt-BR"/>
-        </w:rPr>
-      </w:pPr>
-      <w:r>
-        <w:rPr>
-          <w:rFonts w:ascii="Arial" w:hAnsi="Arial" w:cs="Arial"/>
-          <w:sz w:val="24"/>
-          <w:szCs w:val="24"/>
-        </w:rPr>
-        <w:t>DESEMPENHO: O DESEMPENHO REFERE-SE AO QUÃO BEM O SISTEMA CONTROLADO ATINGE SEU OBJETIVO. EM GERAL, DESEJA-SE QUE O SISTEMA RESPONDA RAPIDAMENTE A MUDANÇAS E APRESENTE POUCA OSCILAÇÃO EM TORNO DO PONTO DE OPERAÇÃO.</w:t>
-      </w:r>
-    </w:p>
-    <w:p>
-      <w:pPr>
-        <w:pStyle w:val="PargrafodaLista"/>
-        <w:rPr>
-          <w:rFonts w:ascii="Arial" w:hAnsi="Arial" w:cs="Arial"/>
-          <w:sz w:val="32"/>
-          <w:szCs w:val="32"/>
-          <w:lang w:eastAsia="pt-BR"/>
-        </w:rPr>
-      </w:pPr>
-    </w:p>
-    <w:p>
-      <w:pPr>
-        <w:pStyle w:val="PargrafodaLista"/>
-        <w:numPr>
-          <w:ilvl w:val="0"/>
-          <w:numId w:val="8"/>
-        </w:numPr>
-        <w:rPr>
-          <w:rFonts w:ascii="Arial" w:hAnsi="Arial" w:cs="Arial"/>
-          <w:sz w:val="32"/>
-          <w:szCs w:val="32"/>
-          <w:lang w:eastAsia="pt-BR"/>
-        </w:rPr>
-      </w:pPr>
-      <w:r>
-        <w:rPr>
-          <w:rFonts w:ascii="Arial" w:hAnsi="Arial" w:cs="Arial"/>
-          <w:sz w:val="32"/>
-          <w:szCs w:val="32"/>
-        </w:rPr>
-        <w:t>TRADE-OFF ENTRE ROBUSTEZ E DESEMPENHO:</w:t>
-      </w:r>
-      <w:r>
-        <w:rPr>
-          <w:rFonts w:ascii="Arial" w:hAnsi="Arial" w:cs="Arial"/>
-          <w:sz w:val="32"/>
-          <w:szCs w:val="32"/>
-        </w:rPr>
-        <w:br/>
-      </w:r>
-    </w:p>
-    <w:p>
-      <w:pPr>
-        <w:pStyle w:val="PargrafodaLista"/>
-        <w:numPr>
-          <w:ilvl w:val="1"/>
-          <w:numId w:val="8"/>
-        </w:numPr>
-        <w:rPr>
-          <w:rFonts w:ascii="Arial" w:hAnsi="Arial" w:cs="Arial"/>
-          <w:sz w:val="32"/>
-          <w:szCs w:val="32"/>
-          <w:lang w:eastAsia="pt-BR"/>
-        </w:rPr>
-      </w:pPr>
-      <w:r>
-        <w:rPr>
-          <w:rFonts w:ascii="Arial" w:hAnsi="Arial" w:cs="Arial"/>
-          <w:sz w:val="32"/>
-          <w:szCs w:val="32"/>
-        </w:rPr>
-        <w:t>GANHO DO CONTROLADOR: PARA MELHORAR O DESEMPENHO DO SISTEMA, GERALMENTE É NECESSÁRIO AUMENTAR O GANHO DO CONTROLADOR, O QUE TORNA O SISTEMA MAIS SENSÍVEL ÀS MUDANÇAS E INCERTEZAS NO PROCESSO. ISSO PODE LEVAR A INSTABILIDADES OU COMPORTAMENTOS INDESEJADOS DO SISTEMA EM CONDIÇÕES MENOS CONHECIDAS OU ESTÁVEIS.</w:t>
-      </w:r>
-    </w:p>
-    <w:p>
-      <w:pPr>
-        <w:pStyle w:val="PargrafodaLista"/>
-        <w:numPr>
-          <w:ilvl w:val="1"/>
-          <w:numId w:val="8"/>
-        </w:numPr>
-        <w:rPr>
-          <w:rFonts w:ascii="Arial" w:hAnsi="Arial" w:cs="Arial"/>
-          <w:sz w:val="32"/>
-          <w:szCs w:val="32"/>
-          <w:lang w:eastAsia="pt-BR"/>
-        </w:rPr>
-      </w:pPr>
-      <w:r>
-        <w:rPr>
-          <w:rFonts w:ascii="Arial" w:hAnsi="Arial" w:cs="Arial"/>
-          <w:sz w:val="32"/>
-          <w:szCs w:val="32"/>
-        </w:rPr>
-        <w:t>ROBUSTEZ E TOLERÂNCIA A PERTURBAÇÕES: POR OUTRO LADO, SE O CONTROLADOR FOR PROJETADO PARA SER MAIS ROBUSTO E TOLERANTE A INCERTEZAS, ELE PODE TER UM DESEMPENHO INFERIOR EM TERMOS DE RESPOSTA RÁPIDA E PRECISÃO EM RELAÇÃO AO SETPOINT OU REFERÊNCIA DESEJADA.</w:t>
-      </w:r>
-    </w:p>
-    <w:p>
-      <w:pPr>
-        <w:pStyle w:val="PargrafodaLista"/>
-        <w:rPr>
-          <w:rFonts w:ascii="Arial" w:hAnsi="Arial" w:cs="Arial"/>
-          <w:sz w:val="32"/>
-          <w:szCs w:val="32"/>
-        </w:rPr>
-      </w:pPr>
-    </w:p>
-    <w:p>
-      <w:pPr>
-        <w:pStyle w:val="PargrafodaLista"/>
-        <w:numPr>
-          <w:ilvl w:val="0"/>
-          <w:numId w:val="8"/>
-        </w:numPr>
-        <w:rPr>
-          <w:rFonts w:ascii="Arial" w:hAnsi="Arial" w:cs="Arial"/>
-          <w:sz w:val="32"/>
-          <w:szCs w:val="32"/>
-        </w:rPr>
-      </w:pPr>
-      <w:r>
-        <w:rPr>
-          <w:rFonts w:ascii="Arial" w:hAnsi="Arial" w:cs="Arial"/>
-          <w:sz w:val="32"/>
-          <w:szCs w:val="32"/>
-        </w:rPr>
+          <w:sz w:val="32"/>
+          <w:szCs w:val="32"/>
+        </w:rPr>
+      </w:pPr>
+      <w:r>
+        <w:rPr>
+          <w:rFonts w:ascii="Arial" w:hAnsi="Arial" w:cs="Arial"/>
+          <w:sz w:val="32"/>
+          <w:szCs w:val="32"/>
+        </w:rPr>
+        <w:lastRenderedPageBreak/>
         <w:t>EM RESUMO, A ROBUSTEZ E O DESEMPENHO SÃO FREQUENTEMENTE CONCORRENTES EM SISTEMAS DE SEGUNDA ORDEM PORQUE MELHORAR UM ASPECTO PODE AFETAR NEGATIVAMENTE O OUTRO. ENCONTRAR O EQUILÍBRIO CERTO ENTRE ESSAS DUAS CARACTERÍSTICAS É ESSENCIAL PARA O BOM FUNCIONAMENTO E ESTABILIDADE DO SISTEMA CONTROLADO.</w:t>
       </w:r>
     </w:p>
     <w:p>
       <w:pPr>
-        <w:pStyle w:val="PargrafodaLista"/>
-        <w:rPr>
-          <w:rFonts w:ascii="Arial" w:hAnsi="Arial" w:cs="Arial"/>
-          <w:sz w:val="32"/>
-          <w:szCs w:val="32"/>
-        </w:rPr>
-      </w:pPr>
-    </w:p>
-    <w:p>
-      <w:pPr>
-        <w:pStyle w:val="PargrafodaLista"/>
-        <w:ind w:left="1440"/>
-      </w:pPr>
-    </w:p>
-    <w:p>
-      <w:pPr>
         <w:jc w:val="center"/>
         <w:rPr>
           <w:rFonts w:ascii="Arial" w:hAnsi="Arial" w:cs="Arial"/>
           <w:sz w:val="32"/>
           <w:szCs w:val="32"/>
-        </w:rPr>
-      </w:pPr>
-    </w:p>
-    <w:p>
-      <w:pPr>
-        <w:jc w:val="center"/>
-        <w:rPr>
-          <w:rFonts w:ascii="Arial" w:hAnsi="Arial" w:cs="Arial"/>
-          <w:sz w:val="32"/>
-          <w:szCs w:val="32"/>
-        </w:rPr>
-      </w:pPr>
-      <w:r>
-        <w:rPr>
-          <w:rFonts w:ascii="Arial" w:hAnsi="Arial" w:cs="Arial"/>
-          <w:sz w:val="32"/>
-          <w:szCs w:val="32"/>
-        </w:rPr>
-        <w:lastRenderedPageBreak/>
-        <w:t xml:space="preserve">SLIDE </w:t>
-      </w:r>
-      <w:r>
-        <w:rPr>
-          <w:rFonts w:ascii="Arial" w:hAnsi="Arial" w:cs="Arial"/>
-          <w:sz w:val="32"/>
-          <w:szCs w:val="32"/>
-        </w:rPr>
-        <w:t>8</w:t>
+          <w:u w:val="single"/>
+        </w:rPr>
+      </w:pPr>
+      <w:r>
+        <w:rPr>
+          <w:rFonts w:ascii="Arial" w:hAnsi="Arial" w:cs="Arial"/>
+          <w:sz w:val="32"/>
+          <w:szCs w:val="32"/>
+          <w:u w:val="single"/>
+        </w:rPr>
+        <w:t>SLIDE 8</w:t>
       </w:r>
     </w:p>
     <w:p>
@@ -447,31 +511,28 @@
           <w:ilvl w:val="0"/>
           <w:numId w:val="9"/>
         </w:numPr>
-        <w:jc w:val="center"/>
-        <w:rPr>
-          <w:rFonts w:ascii="Arial" w:hAnsi="Arial" w:cs="Arial"/>
-          <w:sz w:val="32"/>
-          <w:szCs w:val="32"/>
-        </w:rPr>
-      </w:pPr>
-      <w:r>
-        <w:rPr>
-          <w:rFonts w:ascii="Arial" w:hAnsi="Arial" w:cs="Arial"/>
-          <w:sz w:val="32"/>
-          <w:szCs w:val="32"/>
-        </w:rPr>
-        <w:t>O MÉTODO DA RECEPTÂNCIA É UMA TÉCNICA UTILIZADA NA ENGENHARIA ESTRUTURAL PARA ANALISAR E CONTROLAR SISTEMAS DINÂMICOS COMPLEXOS. O MÉTODO É BASEADO NA IDEIA DE QUE UM SISTEMA DE SEGUNDA ORDEM PODE SER REPRESENTADO POR UM SISTEMA DE PRIMEIRA ORDEM COM MÚLTIPLOS GRAUS DE LIBERDADE. DETERMINAÇÃO DA MATRIZ RIGIDEZ (K) E DE MASSAS (M) PODE SER OBTIDA USANDO MÉTODOS VARIACIONAIS. A REGRA DE RAYLEIGH É UM MÉTODO AMPLAMENTE UTILIZADO PARA ESTIMAR A MATRIZ DE AMORTECIMENTO © EM UM SISTEMA DINÂMICO.</w:t>
-      </w:r>
-    </w:p>
-    <w:p>
-      <w:pPr>
-        <w:pStyle w:val="PargrafodaLista"/>
-        <w:rPr>
-          <w:rFonts w:ascii="Arial" w:hAnsi="Arial" w:cs="Arial"/>
-          <w:sz w:val="32"/>
-          <w:szCs w:val="32"/>
-        </w:rPr>
-      </w:pPr>
+        <w:rPr>
+          <w:rFonts w:ascii="Arial" w:hAnsi="Arial" w:cs="Arial"/>
+          <w:sz w:val="32"/>
+          <w:szCs w:val="32"/>
+        </w:rPr>
+      </w:pPr>
+      <w:r>
+        <w:rPr>
+          <w:rFonts w:ascii="Arial" w:hAnsi="Arial" w:cs="Arial"/>
+          <w:sz w:val="32"/>
+          <w:szCs w:val="32"/>
+        </w:rPr>
+        <w:t xml:space="preserve">O MÉTODO DA RECEPTÂNCIA É UMA TÉCNICA UTILIZADA NA ENGENHARIA ESTRUTURAL PARA ANALISAR E CONTROLAR SISTEMAS DINÂMICOS COMPLEXOS. O MÉTODO É BASEADO NA IDEIA DE QUE UM SISTEMA DE SEGUNDA ORDEM PODE SER REPRESENTADO POR UM SISTEMA DE PRIMEIRA ORDEM COM MÚLTIPLOS GRAUS DE LIBERDADE. DETERMINAÇÃO DA MATRIZ RIGIDEZ (K) E DE MASSAS (M) PODE SER OBTIDA USANDO MÉTODOS VARIACIONAIS. </w:t>
+      </w:r>
+      <w:r>
+        <w:rPr>
+          <w:rFonts w:ascii="Arial" w:hAnsi="Arial" w:cs="Arial"/>
+          <w:sz w:val="32"/>
+          <w:szCs w:val="32"/>
+        </w:rPr>
+        <w:br/>
+      </w:r>
     </w:p>
     <w:p>
       <w:pPr>
@@ -480,49 +541,36 @@
           <w:ilvl w:val="0"/>
           <w:numId w:val="9"/>
         </w:numPr>
-        <w:jc w:val="center"/>
-        <w:rPr>
-          <w:rFonts w:ascii="Arial" w:hAnsi="Arial" w:cs="Arial"/>
-          <w:sz w:val="32"/>
-          <w:szCs w:val="32"/>
-        </w:rPr>
-      </w:pPr>
-      <w:r>
-        <w:rPr>
-          <w:rFonts w:ascii="Arial" w:hAnsi="Arial" w:cs="Arial"/>
-          <w:sz w:val="32"/>
-          <w:szCs w:val="32"/>
-        </w:rPr>
-        <w:t xml:space="preserve">A MATRIZ DE RECEPTÂNCIA É DEFINIDA COMO A RELAÇÃO ENTRE AS RESPOSTAS DE UM SISTEMA (POR EXEMPLO, DESLOCAMENTOS, VELOCIDADES OU ACELERAÇÕES) E AS FORÇAS APLICADAS EM VÁRIAS LOCALIZAÇÕES. A MATRIZ </w:t>
-      </w:r>
-      <w:r>
-        <w:rPr>
-          <w:rFonts w:ascii="Arial" w:hAnsi="Arial" w:cs="Arial"/>
-          <w:i/>
-          <w:iCs/>
-          <w:sz w:val="32"/>
-          <w:szCs w:val="32"/>
-        </w:rPr>
-        <w:t>H</w:t>
-      </w:r>
-      <w:r>
-        <w:rPr>
-          <w:rFonts w:ascii="Arial" w:hAnsi="Arial" w:cs="Arial"/>
-          <w:sz w:val="32"/>
-          <w:szCs w:val="32"/>
-        </w:rPr>
-        <w:t xml:space="preserve"> É UMA FUNÇÃO DA FREQUÊNCIA E REPRESENTA A RESPOSTA DO SISTEMA À EXCITAÇÃO EM DIFERENTES FREQUÊNCIAS.</w:t>
-      </w:r>
-    </w:p>
-    <w:p>
-      <w:pPr>
-        <w:pStyle w:val="PargrafodaLista"/>
-        <w:rPr>
-          <w:rFonts w:ascii="Arial" w:hAnsi="Arial" w:cs="Arial"/>
-          <w:sz w:val="32"/>
-          <w:szCs w:val="32"/>
-        </w:rPr>
-      </w:pPr>
+        <w:rPr>
+          <w:rFonts w:ascii="Arial" w:hAnsi="Arial" w:cs="Arial"/>
+          <w:sz w:val="32"/>
+          <w:szCs w:val="32"/>
+        </w:rPr>
+      </w:pPr>
+      <w:r>
+        <w:rPr>
+          <w:rFonts w:ascii="Arial" w:hAnsi="Arial" w:cs="Arial"/>
+          <w:sz w:val="32"/>
+          <w:szCs w:val="32"/>
+        </w:rPr>
+        <w:t xml:space="preserve">A REGRA DE RAYLEIGH É UM MÉTODO AMPLAMENTE UTILIZADO PARA ESTIMAR A MATRIZ DE AMORTECIMENTO </w:t>
+      </w:r>
+      <w:r>
+        <w:rPr>
+          <w:rFonts w:ascii="Arial" w:hAnsi="Arial" w:cs="Arial"/>
+          <w:sz w:val="32"/>
+          <w:szCs w:val="32"/>
+        </w:rPr>
+        <w:t>(C)</w:t>
+      </w:r>
+      <w:r>
+        <w:rPr>
+          <w:rFonts w:ascii="Arial" w:hAnsi="Arial" w:cs="Arial"/>
+          <w:sz w:val="32"/>
+          <w:szCs w:val="32"/>
+        </w:rPr>
+        <w:t xml:space="preserve"> EM UM SISTEMA DINÂMICO.</w:t>
+      </w:r>
     </w:p>
     <w:p>
       <w:pPr>
@@ -541,11 +589,161 @@
           <w:ilvl w:val="0"/>
           <w:numId w:val="9"/>
         </w:numPr>
+        <w:rPr>
+          <w:rFonts w:ascii="Arial" w:hAnsi="Arial" w:cs="Arial"/>
+          <w:sz w:val="32"/>
+          <w:szCs w:val="32"/>
+        </w:rPr>
+      </w:pPr>
+      <w:r>
+        <w:rPr>
+          <w:rFonts w:ascii="Arial" w:hAnsi="Arial" w:cs="Arial"/>
+          <w:sz w:val="32"/>
+          <w:szCs w:val="32"/>
+        </w:rPr>
+        <w:t xml:space="preserve">A MATRIZ DE RECEPTÂNCIA É DEFINIDA COMO A RELAÇÃO ENTRE AS RESPOSTAS DE UM SISTEMA (POR EXEMPLO, DESLOCAMENTOS, VELOCIDADES OU ACELERAÇÕES) E AS FORÇAS APLICADAS EM VÁRIAS LOCALIZAÇÕES. A MATRIZ </w:t>
+      </w:r>
+      <w:r>
+        <w:rPr>
+          <w:rFonts w:ascii="Arial" w:hAnsi="Arial" w:cs="Arial"/>
+          <w:i/>
+          <w:iCs/>
+          <w:sz w:val="32"/>
+          <w:szCs w:val="32"/>
+        </w:rPr>
+        <w:t>H</w:t>
+      </w:r>
+      <w:r>
+        <w:rPr>
+          <w:rFonts w:ascii="Arial" w:hAnsi="Arial" w:cs="Arial"/>
+          <w:sz w:val="32"/>
+          <w:szCs w:val="32"/>
+        </w:rPr>
+        <w:t xml:space="preserve"> É UMA FUNÇÃO DA FREQUÊNCIA E REPRESENTA A RESPOSTA DO SISTEMA À EXCITAÇÃO EM DIFERENTES FREQUÊNCIAS.</w:t>
+      </w:r>
+    </w:p>
+    <w:p>
+      <w:pPr>
+        <w:pStyle w:val="PargrafodaLista"/>
+        <w:rPr>
+          <w:rFonts w:ascii="Arial" w:hAnsi="Arial" w:cs="Arial"/>
+          <w:sz w:val="32"/>
+          <w:szCs w:val="32"/>
+        </w:rPr>
+      </w:pPr>
+    </w:p>
+    <w:p>
+      <w:pPr>
+        <w:pStyle w:val="PargrafodaLista"/>
         <w:jc w:val="center"/>
         <w:rPr>
           <w:rFonts w:ascii="Arial" w:hAnsi="Arial" w:cs="Arial"/>
           <w:sz w:val="32"/>
           <w:szCs w:val="32"/>
+          <w:u w:val="single"/>
+        </w:rPr>
+      </w:pPr>
+    </w:p>
+    <w:p>
+      <w:pPr>
+        <w:pStyle w:val="PargrafodaLista"/>
+        <w:jc w:val="center"/>
+        <w:rPr>
+          <w:rFonts w:ascii="Arial" w:hAnsi="Arial" w:cs="Arial"/>
+          <w:sz w:val="32"/>
+          <w:szCs w:val="32"/>
+          <w:u w:val="single"/>
+        </w:rPr>
+      </w:pPr>
+    </w:p>
+    <w:p>
+      <w:pPr>
+        <w:pStyle w:val="PargrafodaLista"/>
+        <w:jc w:val="center"/>
+        <w:rPr>
+          <w:rFonts w:ascii="Arial" w:hAnsi="Arial" w:cs="Arial"/>
+          <w:sz w:val="32"/>
+          <w:szCs w:val="32"/>
+          <w:u w:val="single"/>
+        </w:rPr>
+      </w:pPr>
+    </w:p>
+    <w:p>
+      <w:pPr>
+        <w:pStyle w:val="PargrafodaLista"/>
+        <w:jc w:val="center"/>
+        <w:rPr>
+          <w:rFonts w:ascii="Arial" w:hAnsi="Arial" w:cs="Arial"/>
+          <w:sz w:val="32"/>
+          <w:szCs w:val="32"/>
+          <w:u w:val="single"/>
+        </w:rPr>
+      </w:pPr>
+    </w:p>
+    <w:p>
+      <w:pPr>
+        <w:pStyle w:val="PargrafodaLista"/>
+        <w:jc w:val="center"/>
+        <w:rPr>
+          <w:rFonts w:ascii="Arial" w:hAnsi="Arial" w:cs="Arial"/>
+          <w:sz w:val="32"/>
+          <w:szCs w:val="32"/>
+          <w:u w:val="single"/>
+        </w:rPr>
+      </w:pPr>
+    </w:p>
+    <w:p>
+      <w:pPr>
+        <w:pStyle w:val="PargrafodaLista"/>
+        <w:jc w:val="center"/>
+        <w:rPr>
+          <w:rFonts w:ascii="Arial" w:hAnsi="Arial" w:cs="Arial"/>
+          <w:sz w:val="32"/>
+          <w:szCs w:val="32"/>
+          <w:u w:val="single"/>
+        </w:rPr>
+      </w:pPr>
+      <w:r>
+        <w:rPr>
+          <w:rFonts w:ascii="Arial" w:hAnsi="Arial" w:cs="Arial"/>
+          <w:sz w:val="32"/>
+          <w:szCs w:val="32"/>
+          <w:u w:val="single"/>
+        </w:rPr>
+        <w:t>SLIDE 10</w:t>
+      </w:r>
+    </w:p>
+    <w:p>
+      <w:pPr>
+        <w:pStyle w:val="PargrafodaLista"/>
+        <w:rPr>
+          <w:rFonts w:ascii="Arial" w:hAnsi="Arial" w:cs="Arial"/>
+          <w:sz w:val="32"/>
+          <w:szCs w:val="32"/>
+        </w:rPr>
+      </w:pPr>
+    </w:p>
+    <w:p>
+      <w:pPr>
+        <w:pStyle w:val="PargrafodaLista"/>
+        <w:rPr>
+          <w:rFonts w:ascii="Arial" w:hAnsi="Arial" w:cs="Arial"/>
+          <w:sz w:val="32"/>
+          <w:szCs w:val="32"/>
+        </w:rPr>
+      </w:pPr>
+    </w:p>
+    <w:p>
+      <w:pPr>
+        <w:pStyle w:val="PargrafodaLista"/>
+        <w:numPr>
+          <w:ilvl w:val="0"/>
+          <w:numId w:val="12"/>
+        </w:numPr>
+        <w:rPr>
+          <w:rFonts w:ascii="Arial" w:hAnsi="Arial" w:cs="Arial"/>
+          <w:sz w:val="32"/>
+          <w:szCs w:val="32"/>
         </w:rPr>
       </w:pPr>
       <w:r>
@@ -559,11 +757,237 @@
     </w:p>
     <w:p>
       <w:pPr>
+        <w:pStyle w:val="PargrafodaLista"/>
+        <w:rPr>
+          <w:rFonts w:ascii="Arial" w:hAnsi="Arial" w:cs="Arial"/>
+          <w:sz w:val="32"/>
+          <w:szCs w:val="32"/>
+        </w:rPr>
+      </w:pPr>
+    </w:p>
+    <w:p>
+      <w:pPr>
+        <w:pStyle w:val="PargrafodaLista"/>
         <w:jc w:val="center"/>
         <w:rPr>
           <w:rFonts w:ascii="Arial" w:hAnsi="Arial" w:cs="Arial"/>
           <w:sz w:val="32"/>
           <w:szCs w:val="32"/>
+          <w:u w:val="single"/>
+        </w:rPr>
+      </w:pPr>
+      <w:r>
+        <w:rPr>
+          <w:rFonts w:ascii="Arial" w:hAnsi="Arial" w:cs="Arial"/>
+          <w:sz w:val="32"/>
+          <w:szCs w:val="32"/>
+          <w:u w:val="single"/>
+        </w:rPr>
+        <w:t>SLIDE 12</w:t>
+      </w:r>
+    </w:p>
+    <w:p>
+      <w:pPr>
+        <w:pStyle w:val="PargrafodaLista"/>
+        <w:ind w:left="360"/>
+        <w:rPr>
+          <w:rFonts w:ascii="Arial" w:hAnsi="Arial" w:cs="Arial"/>
+          <w:sz w:val="32"/>
+          <w:szCs w:val="32"/>
+          <w:u w:val="single"/>
+        </w:rPr>
+      </w:pPr>
+    </w:p>
+    <w:p>
+      <w:pPr>
+        <w:rPr>
+          <w:rFonts w:ascii="Arial" w:eastAsiaTheme="minorEastAsia" w:hAnsi="Arial" w:cs="Arial"/>
+          <w:sz w:val="32"/>
+          <w:szCs w:val="32"/>
+        </w:rPr>
+      </w:pPr>
+      <m:oMathPara>
+        <m:oMath>
+          <m:r>
+            <w:rPr>
+              <w:rFonts w:ascii="Cambria Math" w:hAnsi="Cambria Math" w:cs="Arial"/>
+              <w:sz w:val="32"/>
+              <w:szCs w:val="32"/>
+            </w:rPr>
+            <m:t>Z=N+P=0</m:t>
+          </m:r>
+        </m:oMath>
+      </m:oMathPara>
+    </w:p>
+    <w:p>
+      <w:pPr>
+        <w:rPr>
+          <w:rFonts w:ascii="Arial" w:eastAsiaTheme="minorEastAsia" w:hAnsi="Arial" w:cs="Arial"/>
+          <w:sz w:val="32"/>
+          <w:szCs w:val="32"/>
+          <w:u w:val="single"/>
+        </w:rPr>
+      </w:pPr>
+    </w:p>
+    <w:p>
+      <w:pPr>
+        <w:pStyle w:val="PargrafodaLista"/>
+        <w:numPr>
+          <w:ilvl w:val="0"/>
+          <w:numId w:val="14"/>
+        </w:numPr>
+        <w:rPr>
+          <w:rFonts w:ascii="Arial" w:hAnsi="Arial" w:cs="Arial"/>
+          <w:sz w:val="32"/>
+          <w:szCs w:val="32"/>
+        </w:rPr>
+      </w:pPr>
+      <w:r>
+        <w:rPr>
+          <w:rFonts w:ascii="Arial" w:hAnsi="Arial" w:cs="Arial"/>
+          <w:sz w:val="32"/>
+          <w:szCs w:val="32"/>
+        </w:rPr>
+        <w:t xml:space="preserve">O CRITÉRIO DE ESTABILIDADE DE NYQUIST É UMA TÉCNICA UTILIZADA NA ANÁLISE DE SISTEMA DE CONTROLE PARA </w:t>
+      </w:r>
+      <w:r>
+        <w:rPr>
+          <w:rFonts w:ascii="Arial" w:hAnsi="Arial" w:cs="Arial"/>
+          <w:sz w:val="32"/>
+          <w:szCs w:val="32"/>
+        </w:rPr>
+        <w:t>DETERMINAR A ESTABILIDADE DE UM SISTEMA DE MALHA FECHADA COM BASE NO DIAGRAMA DE NYQUIST.</w:t>
+      </w:r>
+      <w:r>
+        <w:rPr>
+          <w:rFonts w:ascii="Arial" w:hAnsi="Arial" w:cs="Arial"/>
+          <w:sz w:val="32"/>
+          <w:szCs w:val="32"/>
+        </w:rPr>
+        <w:br/>
+      </w:r>
+    </w:p>
+    <w:p>
+      <w:pPr>
+        <w:pStyle w:val="PargrafodaLista"/>
+        <w:numPr>
+          <w:ilvl w:val="0"/>
+          <w:numId w:val="14"/>
+        </w:numPr>
+        <w:rPr>
+          <w:rFonts w:ascii="Arial" w:hAnsi="Arial" w:cs="Arial"/>
+          <w:sz w:val="32"/>
+          <w:szCs w:val="32"/>
+        </w:rPr>
+      </w:pPr>
+      <w:r>
+        <w:rPr>
+          <w:rFonts w:ascii="Arial" w:hAnsi="Arial" w:cs="Arial"/>
+          <w:sz w:val="32"/>
+          <w:szCs w:val="32"/>
+        </w:rPr>
+        <w:t xml:space="preserve">(P) É O NÚMERO DE POLOS DE MALHA </w:t>
+      </w:r>
+      <w:r>
+        <w:rPr>
+          <w:rFonts w:ascii="Arial" w:hAnsi="Arial" w:cs="Arial"/>
+          <w:sz w:val="32"/>
+          <w:szCs w:val="32"/>
+        </w:rPr>
+        <w:t>ABERTA</w:t>
+      </w:r>
+      <w:r>
+        <w:rPr>
+          <w:rFonts w:ascii="Arial" w:hAnsi="Arial" w:cs="Arial"/>
+          <w:sz w:val="32"/>
+          <w:szCs w:val="32"/>
+        </w:rPr>
+        <w:t xml:space="preserve"> NO SEMIPLANO DIREITO</w:t>
+      </w:r>
+      <w:r>
+        <w:rPr>
+          <w:rFonts w:ascii="Arial" w:hAnsi="Arial" w:cs="Arial"/>
+          <w:sz w:val="32"/>
+          <w:szCs w:val="32"/>
+        </w:rPr>
+        <w:br/>
+      </w:r>
+    </w:p>
+    <w:p>
+      <w:pPr>
+        <w:pStyle w:val="PargrafodaLista"/>
+        <w:numPr>
+          <w:ilvl w:val="0"/>
+          <w:numId w:val="14"/>
+        </w:numPr>
+        <w:rPr>
+          <w:rFonts w:ascii="Arial" w:hAnsi="Arial" w:cs="Arial"/>
+          <w:sz w:val="32"/>
+          <w:szCs w:val="32"/>
+        </w:rPr>
+      </w:pPr>
+      <w:r>
+        <w:rPr>
+          <w:rFonts w:ascii="Arial" w:hAnsi="Arial" w:cs="Arial"/>
+          <w:sz w:val="32"/>
+          <w:szCs w:val="32"/>
+        </w:rPr>
+        <w:t xml:space="preserve">(Z) </w:t>
+      </w:r>
+      <w:r>
+        <w:rPr>
+          <w:rFonts w:ascii="Arial" w:hAnsi="Arial" w:cs="Arial"/>
+          <w:sz w:val="32"/>
+          <w:szCs w:val="32"/>
+        </w:rPr>
+        <w:t>É O NÚMERO DE POLOS DE MALHA FECHADA NO SEMIPLANO DIREITO</w:t>
+      </w:r>
+      <w:r>
+        <w:rPr>
+          <w:rFonts w:ascii="Arial" w:hAnsi="Arial" w:cs="Arial"/>
+          <w:sz w:val="32"/>
+          <w:szCs w:val="32"/>
+        </w:rPr>
+        <w:t>.</w:t>
+      </w:r>
+      <w:r>
+        <w:rPr>
+          <w:rFonts w:ascii="Arial" w:hAnsi="Arial" w:cs="Arial"/>
+          <w:sz w:val="32"/>
+          <w:szCs w:val="32"/>
+        </w:rPr>
+        <w:br/>
+      </w:r>
+    </w:p>
+    <w:p>
+      <w:pPr>
+        <w:pStyle w:val="PargrafodaLista"/>
+        <w:numPr>
+          <w:ilvl w:val="0"/>
+          <w:numId w:val="14"/>
+        </w:numPr>
+        <w:rPr>
+          <w:rFonts w:ascii="Arial" w:hAnsi="Arial" w:cs="Arial"/>
+          <w:sz w:val="32"/>
+          <w:szCs w:val="32"/>
+        </w:rPr>
+      </w:pPr>
+      <w:r>
+        <w:rPr>
+          <w:rFonts w:ascii="Arial" w:hAnsi="Arial" w:cs="Arial"/>
+          <w:sz w:val="32"/>
+          <w:szCs w:val="32"/>
+        </w:rPr>
+        <w:t>(N) É O NÚMERO DE VOLTAS QUE O DIAGRAMA DE NYQUIST FAZ EM TONRO DO PONTO CRÍTICO -1 + J0 NO SENTIDO HORÁRIO.</w:t>
+      </w:r>
+    </w:p>
+    <w:p>
+      <w:pPr>
+        <w:ind w:left="1080"/>
+        <w:rPr>
+          <w:rFonts w:ascii="Arial" w:hAnsi="Arial" w:cs="Arial"/>
+          <w:sz w:val="32"/>
+          <w:szCs w:val="32"/>
         </w:rPr>
       </w:pPr>
     </w:p>
@@ -584,8 +1008,18 @@
           <w:rFonts w:ascii="Arial" w:hAnsi="Arial" w:cs="Arial"/>
           <w:sz w:val="32"/>
           <w:szCs w:val="32"/>
-        </w:rPr>
-      </w:pPr>
+          <w:u w:val="single"/>
+        </w:rPr>
+      </w:pPr>
+      <w:r>
+        <w:rPr>
+          <w:rFonts w:ascii="Arial" w:hAnsi="Arial" w:cs="Arial"/>
+          <w:sz w:val="32"/>
+          <w:szCs w:val="32"/>
+          <w:u w:val="single"/>
+        </w:rPr>
+        <w:t>SLIDE 27 – EXEMPLO 2</w:t>
+      </w:r>
     </w:p>
     <w:p>
       <w:pPr>
@@ -596,13 +1030,371 @@
           <w:szCs w:val="32"/>
         </w:rPr>
       </w:pPr>
-      <w:r>
-        <w:rPr>
-          <w:rFonts w:ascii="Arial" w:hAnsi="Arial" w:cs="Arial"/>
-          <w:sz w:val="32"/>
-          <w:szCs w:val="32"/>
-        </w:rPr>
-        <w:lastRenderedPageBreak/>
+    </w:p>
+    <w:p>
+      <w:pPr>
+        <w:pStyle w:val="PargrafodaLista"/>
+        <w:numPr>
+          <w:ilvl w:val="0"/>
+          <w:numId w:val="15"/>
+        </w:numPr>
+        <w:rPr>
+          <w:rFonts w:ascii="Arial" w:hAnsi="Arial" w:cs="Arial"/>
+          <w:sz w:val="32"/>
+          <w:szCs w:val="32"/>
+        </w:rPr>
+      </w:pPr>
+      <w:r>
+        <w:rPr>
+          <w:rFonts w:ascii="Arial" w:hAnsi="Arial" w:cs="Arial"/>
+          <w:sz w:val="32"/>
+          <w:szCs w:val="32"/>
+        </w:rPr>
+        <w:t>CASO CRÍTICO, SITUAÇÃO LIMITE PORQUE PASSA NO EIXO IMAGINÁRIO, E REALIZAMOS UMA PERTUBAÇÃO PARA QUE POLO SEJA DESLOCADO SPE</w:t>
+      </w:r>
+      <w:r>
+        <w:rPr>
+          <w:rFonts w:ascii="Arial" w:hAnsi="Arial" w:cs="Arial"/>
+          <w:sz w:val="32"/>
+          <w:szCs w:val="32"/>
+        </w:rPr>
+        <w:br/>
+      </w:r>
+    </w:p>
+    <w:p>
+      <w:pPr>
+        <w:pStyle w:val="PargrafodaLista"/>
+        <w:numPr>
+          <w:ilvl w:val="0"/>
+          <w:numId w:val="15"/>
+        </w:numPr>
+        <w:rPr>
+          <w:rFonts w:ascii="Arial" w:hAnsi="Arial" w:cs="Arial"/>
+          <w:sz w:val="32"/>
+          <w:szCs w:val="32"/>
+        </w:rPr>
+      </w:pPr>
+      <w:r>
+        <w:rPr>
+          <w:rFonts w:ascii="Arial" w:hAnsi="Arial" w:cs="Arial"/>
+          <w:sz w:val="32"/>
+          <w:szCs w:val="32"/>
+        </w:rPr>
+        <w:t>MATRIZ DE ENTRADAS (B´)</w:t>
+      </w:r>
+      <w:r>
+        <w:rPr>
+          <w:rFonts w:ascii="Arial" w:hAnsi="Arial" w:cs="Arial"/>
+          <w:sz w:val="32"/>
+          <w:szCs w:val="32"/>
+        </w:rPr>
+        <w:br/>
+      </w:r>
+    </w:p>
+    <w:p>
+      <w:pPr>
+        <w:pStyle w:val="PargrafodaLista"/>
+        <w:numPr>
+          <w:ilvl w:val="0"/>
+          <w:numId w:val="15"/>
+        </w:numPr>
+        <w:rPr>
+          <w:rFonts w:ascii="Arial" w:hAnsi="Arial" w:cs="Arial"/>
+          <w:sz w:val="32"/>
+          <w:szCs w:val="32"/>
+        </w:rPr>
+      </w:pPr>
+      <w:r>
+        <w:rPr>
+          <w:rFonts w:ascii="Arial" w:hAnsi="Arial" w:cs="Arial"/>
+          <w:sz w:val="32"/>
+          <w:szCs w:val="32"/>
+        </w:rPr>
+        <w:t>CONS</w:t>
+      </w:r>
+      <w:r>
+        <w:rPr>
+          <w:rFonts w:ascii="Arial" w:hAnsi="Arial" w:cs="Arial"/>
+          <w:sz w:val="32"/>
+          <w:szCs w:val="32"/>
+        </w:rPr>
+        <w:t>T</w:t>
+      </w:r>
+      <w:r>
+        <w:rPr>
+          <w:rFonts w:ascii="Arial" w:hAnsi="Arial" w:cs="Arial"/>
+          <w:sz w:val="32"/>
+          <w:szCs w:val="32"/>
+        </w:rPr>
+        <w:t>ANTE DE ATR</w:t>
+      </w:r>
+      <w:r>
+        <w:rPr>
+          <w:rFonts w:ascii="Arial" w:hAnsi="Arial" w:cs="Arial"/>
+          <w:sz w:val="32"/>
+          <w:szCs w:val="32"/>
+        </w:rPr>
+        <w:t>A</w:t>
+      </w:r>
+      <w:r>
+        <w:rPr>
+          <w:rFonts w:ascii="Arial" w:hAnsi="Arial" w:cs="Arial"/>
+          <w:sz w:val="32"/>
+          <w:szCs w:val="32"/>
+        </w:rPr>
+        <w:t xml:space="preserve">SO </w:t>
+      </w:r>
+      <w:r>
+        <w:rPr>
+          <w:rFonts w:ascii="Arial" w:hAnsi="Arial" w:cs="Arial"/>
+          <w:sz w:val="32"/>
+          <w:szCs w:val="32"/>
+        </w:rPr>
+        <w:t>(TAU)</w:t>
+      </w:r>
+      <w:r>
+        <w:rPr>
+          <w:rFonts w:ascii="Arial" w:hAnsi="Arial" w:cs="Arial"/>
+          <w:sz w:val="32"/>
+          <w:szCs w:val="32"/>
+        </w:rPr>
+        <w:br/>
+      </w:r>
+    </w:p>
+    <w:p>
+      <w:pPr>
+        <w:pStyle w:val="PargrafodaLista"/>
+        <w:numPr>
+          <w:ilvl w:val="0"/>
+          <w:numId w:val="15"/>
+        </w:numPr>
+        <w:rPr>
+          <w:rFonts w:ascii="Arial" w:hAnsi="Arial" w:cs="Arial"/>
+          <w:sz w:val="32"/>
+          <w:szCs w:val="32"/>
+        </w:rPr>
+      </w:pPr>
+      <w:r>
+        <w:rPr>
+          <w:rFonts w:ascii="Arial" w:hAnsi="Arial" w:cs="Arial"/>
+          <w:sz w:val="32"/>
+          <w:szCs w:val="32"/>
+        </w:rPr>
+        <w:t>RAIO DA CIRCUFERENCIA (MS)</w:t>
+      </w:r>
+      <w:r>
+        <w:rPr>
+          <w:rFonts w:ascii="Arial" w:hAnsi="Arial" w:cs="Arial"/>
+          <w:sz w:val="32"/>
+          <w:szCs w:val="32"/>
+        </w:rPr>
+        <w:br/>
+      </w:r>
+    </w:p>
+    <w:p>
+      <w:pPr>
+        <w:pStyle w:val="PargrafodaLista"/>
+        <w:jc w:val="center"/>
+        <w:rPr>
+          <w:rFonts w:ascii="Arial" w:hAnsi="Arial" w:cs="Arial"/>
+          <w:sz w:val="32"/>
+          <w:szCs w:val="32"/>
+        </w:rPr>
+      </w:pPr>
+      <w:r>
+        <w:rPr>
+          <w:rFonts w:ascii="Arial" w:hAnsi="Arial" w:cs="Arial"/>
+          <w:sz w:val="32"/>
+          <w:szCs w:val="32"/>
+          <w:u w:val="single"/>
+        </w:rPr>
+        <w:t>SLIDE 25 – EXEMPLO 5</w:t>
+      </w:r>
+      <w:r>
+        <w:rPr>
+          <w:rFonts w:ascii="Arial" w:hAnsi="Arial" w:cs="Arial"/>
+          <w:sz w:val="32"/>
+          <w:szCs w:val="32"/>
+          <w:u w:val="single"/>
+        </w:rPr>
+        <w:br/>
+      </w:r>
+    </w:p>
+    <w:p>
+      <w:pPr>
+        <w:pStyle w:val="PargrafodaLista"/>
+        <w:numPr>
+          <w:ilvl w:val="0"/>
+          <w:numId w:val="16"/>
+        </w:numPr>
+        <w:rPr>
+          <w:rFonts w:ascii="Arial" w:hAnsi="Arial" w:cs="Arial"/>
+          <w:sz w:val="32"/>
+          <w:szCs w:val="32"/>
+        </w:rPr>
+      </w:pPr>
+      <w:r>
+        <w:rPr>
+          <w:rFonts w:ascii="Arial" w:hAnsi="Arial" w:cs="Arial"/>
+          <w:sz w:val="32"/>
+          <w:szCs w:val="32"/>
+        </w:rPr>
+        <w:t>EXEMPLO DE MODELAGEM QUE REPRESENTA GARRA ROBOTICA</w:t>
+      </w:r>
+      <w:r>
+        <w:rPr>
+          <w:rFonts w:ascii="Arial" w:hAnsi="Arial" w:cs="Arial"/>
+          <w:sz w:val="32"/>
+          <w:szCs w:val="32"/>
+        </w:rPr>
+        <w:br/>
+      </w:r>
+    </w:p>
+    <w:p>
+      <w:pPr>
+        <w:pStyle w:val="PargrafodaLista"/>
+        <w:numPr>
+          <w:ilvl w:val="0"/>
+          <w:numId w:val="16"/>
+        </w:numPr>
+        <w:rPr>
+          <w:rFonts w:ascii="Arial" w:hAnsi="Arial" w:cs="Arial"/>
+          <w:sz w:val="32"/>
+          <w:szCs w:val="32"/>
+        </w:rPr>
+      </w:pPr>
+      <w:r>
+        <w:rPr>
+          <w:rFonts w:ascii="Arial" w:hAnsi="Arial" w:cs="Arial"/>
+          <w:sz w:val="32"/>
+          <w:szCs w:val="32"/>
+        </w:rPr>
+        <w:t xml:space="preserve">PICO DE PRESSÃO PODE ESMAGAR O OBJETO </w:t>
+      </w:r>
+      <w:r>
+        <w:rPr>
+          <w:rFonts w:ascii="Arial" w:hAnsi="Arial" w:cs="Arial"/>
+          <w:sz w:val="32"/>
+          <w:szCs w:val="32"/>
+        </w:rPr>
+        <w:t>QUE GARRA ROBOTICA ESTÁ SEGURANDO</w:t>
+      </w:r>
+      <w:r>
+        <w:rPr>
+          <w:rFonts w:ascii="Arial" w:hAnsi="Arial" w:cs="Arial"/>
+          <w:sz w:val="32"/>
+          <w:szCs w:val="32"/>
+        </w:rPr>
+        <w:br/>
+      </w:r>
+    </w:p>
+    <w:p>
+      <w:pPr>
+        <w:pStyle w:val="PargrafodaLista"/>
+        <w:numPr>
+          <w:ilvl w:val="0"/>
+          <w:numId w:val="16"/>
+        </w:numPr>
+        <w:rPr>
+          <w:rFonts w:ascii="Arial" w:hAnsi="Arial" w:cs="Arial"/>
+          <w:sz w:val="32"/>
+          <w:szCs w:val="32"/>
+        </w:rPr>
+      </w:pPr>
+      <w:r>
+        <w:rPr>
+          <w:rFonts w:ascii="Arial" w:hAnsi="Arial" w:cs="Arial"/>
+          <w:sz w:val="32"/>
+          <w:szCs w:val="32"/>
+        </w:rPr>
+        <w:t>DOIS POLOS DE MALHA ABERTA LOCALIZAM-SE NO SPD</w:t>
+      </w:r>
+    </w:p>
+    <w:p>
+      <w:pPr>
+        <w:jc w:val="center"/>
+        <w:rPr>
+          <w:rFonts w:ascii="Arial" w:hAnsi="Arial" w:cs="Arial"/>
+          <w:sz w:val="32"/>
+          <w:szCs w:val="32"/>
+        </w:rPr>
+      </w:pPr>
+    </w:p>
+    <w:p>
+      <w:pPr>
+        <w:jc w:val="center"/>
+        <w:rPr>
+          <w:rFonts w:ascii="Arial" w:hAnsi="Arial" w:cs="Arial"/>
+          <w:sz w:val="32"/>
+          <w:szCs w:val="32"/>
+        </w:rPr>
+      </w:pPr>
+    </w:p>
+    <w:p>
+      <w:pPr>
+        <w:jc w:val="center"/>
+        <w:rPr>
+          <w:rFonts w:ascii="Arial" w:hAnsi="Arial" w:cs="Arial"/>
+          <w:sz w:val="32"/>
+          <w:szCs w:val="32"/>
+        </w:rPr>
+      </w:pPr>
+    </w:p>
+    <w:p>
+      <w:pPr>
+        <w:jc w:val="center"/>
+        <w:rPr>
+          <w:rFonts w:ascii="Arial" w:hAnsi="Arial" w:cs="Arial"/>
+          <w:sz w:val="32"/>
+          <w:szCs w:val="32"/>
+        </w:rPr>
+      </w:pPr>
+    </w:p>
+    <w:p>
+      <w:pPr>
+        <w:jc w:val="center"/>
+        <w:rPr>
+          <w:rFonts w:ascii="Arial" w:hAnsi="Arial" w:cs="Arial"/>
+          <w:sz w:val="32"/>
+          <w:szCs w:val="32"/>
+        </w:rPr>
+      </w:pPr>
+    </w:p>
+    <w:p>
+      <w:pPr>
+        <w:jc w:val="center"/>
+        <w:rPr>
+          <w:rFonts w:ascii="Arial" w:hAnsi="Arial" w:cs="Arial"/>
+          <w:sz w:val="32"/>
+          <w:szCs w:val="32"/>
+        </w:rPr>
+      </w:pPr>
+    </w:p>
+    <w:p>
+      <w:pPr>
+        <w:jc w:val="center"/>
+        <w:rPr>
+          <w:rFonts w:ascii="Arial" w:hAnsi="Arial" w:cs="Arial"/>
+          <w:sz w:val="32"/>
+          <w:szCs w:val="32"/>
+        </w:rPr>
+      </w:pPr>
+    </w:p>
+    <w:p>
+      <w:pPr>
+        <w:jc w:val="center"/>
+        <w:rPr>
+          <w:rFonts w:ascii="Arial" w:hAnsi="Arial" w:cs="Arial"/>
+          <w:sz w:val="32"/>
+          <w:szCs w:val="32"/>
+        </w:rPr>
+      </w:pPr>
+      <w:r>
+        <w:rPr>
+          <w:rFonts w:ascii="Arial" w:hAnsi="Arial" w:cs="Arial"/>
+          <w:sz w:val="32"/>
+          <w:szCs w:val="32"/>
+        </w:rPr>
         <w:t xml:space="preserve">SLIDE </w:t>
       </w:r>
       <w:r>
@@ -894,7 +1686,6 @@
         </w:rPr>
         <w:t>INFINITO</w:t>
       </w:r>
-      <w:proofErr w:type="gramStart"/>
       <w:r>
         <w:rPr>
           <w:rFonts w:ascii="Arial" w:hAnsi="Arial" w:cs="Arial"/>
@@ -904,7 +1695,6 @@
         </w:rPr>
         <w:t>)]/</w:t>
       </w:r>
-      <w:proofErr w:type="gramEnd"/>
       <w:r>
         <w:rPr>
           <w:rFonts w:ascii="Arial" w:hAnsi="Arial" w:cs="Arial"/>
@@ -977,6 +1767,7 @@
           <w:sz w:val="32"/>
           <w:szCs w:val="32"/>
         </w:rPr>
+        <w:lastRenderedPageBreak/>
         <w:t>T</w:t>
       </w:r>
       <w:r>
@@ -1223,6 +2014,92 @@
 <file path=word/numbering.xml><?xml version="1.0" encoding="utf-8"?>
 <w:numbering xmlns:wpc="http://schemas.microsoft.com/office/word/2010/wordprocessingCanvas" xmlns:cx="http://schemas.microsoft.com/office/drawing/2014/chartex" xmlns:cx1="http://schemas.microsoft.com/office/drawing/2015/9/8/chartex" xmlns:cx2="http://schemas.microsoft.com/office/drawing/2015/10/21/chartex" xmlns:cx3="http://schemas.microsoft.com/office/drawing/2016/5/9/chartex" xmlns:cx4="http://schemas.microsoft.com/office/drawing/2016/5/10/chartex" xmlns:cx5="http://schemas.microsoft.com/office/drawing/2016/5/11/chartex" xmlns:cx6="http://schemas.microsoft.com/office/drawing/2016/5/12/chartex" xmlns:cx7="http://schemas.microsoft.com/office/drawing/2016/5/13/chartex" xmlns:cx8="http://schemas.microsoft.com/office/drawing/2016/5/14/chartex" xmlns:mc="http://schemas.openxmlformats.org/markup-compatibility/2006" xmlns:aink="http://schemas.microsoft.com/office/drawing/2016/ink" xmlns:am3d="http://schemas.microsoft.com/office/drawing/2017/model3d" xmlns:o="urn:schemas-microsoft-com:office:office" xmlns:oel="http://schemas.microsoft.com/office/2019/extlst" xmlns:r="http://schemas.openxmlformats.org/officeDocument/2006/relationships" xmlns:m="http://schemas.openxmlformats.org/officeDocument/2006/math" xmlns:v="urn:schemas-microsoft-com:vml" xmlns:wp14="http://schemas.microsoft.com/office/word/2010/wordprocessingDrawing" xmlns:wp="http://schemas.openxmlformats.org/drawingml/2006/wordprocessingDrawing" xmlns:w10="urn:schemas-microsoft-com:office:word" xmlns:w="http://schemas.openxmlformats.org/wordprocessingml/2006/main" xmlns:w14="http://schemas.microsoft.com/office/word/2010/wordml" xmlns:w15="http://schemas.microsoft.com/office/word/2012/wordml" xmlns:w16cex="http://schemas.microsoft.com/office/word/2018/wordml/cex" xmlns:w16cid="http://schemas.microsoft.com/office/word/2016/wordml/cid" xmlns:w16="http://schemas.microsoft.com/office/word/2018/wordml" xmlns:w16sdtdh="http://schemas.microsoft.com/office/word/2020/wordml/sdtdatahash" xmlns:w16se="http://schemas.microsoft.com/office/word/2015/wordml/symex" xmlns:wpg="http://schemas.microsoft.com/office/word/2010/wordprocessingGroup" xmlns:wpi="http://schemas.microsoft.com/office/word/2010/wordprocessingInk" xmlns:wne="http://schemas.microsoft.com/office/word/2006/wordml" xmlns:wps="http://schemas.microsoft.com/office/word/2010/wordprocessingShape" mc:Ignorable="w14 w15 w16se w16cid w16 w16cex w16sdtdh wp14">
   <w:abstractNum w:abstractNumId="0" w15:restartNumberingAfterBreak="0">
+    <w:nsid w:val="03BF6249"/>
+    <w:multiLevelType w:val="hybridMultilevel"/>
+    <w:tmpl w:val="77160614"/>
+    <w:lvl w:ilvl="0" w:tplc="FFFFFFFF">
+      <w:start w:val="1"/>
+      <w:numFmt w:val="decimal"/>
+      <w:lvlText w:val="%1."/>
+      <w:lvlJc w:val="left"/>
+      <w:pPr>
+        <w:ind w:left="360" w:hanging="360"/>
+      </w:pPr>
+    </w:lvl>
+    <w:lvl w:ilvl="1" w:tplc="FFFFFFFF" w:tentative="1">
+      <w:start w:val="1"/>
+      <w:numFmt w:val="lowerLetter"/>
+      <w:lvlText w:val="%2."/>
+      <w:lvlJc w:val="left"/>
+      <w:pPr>
+        <w:ind w:left="1080" w:hanging="360"/>
+      </w:pPr>
+    </w:lvl>
+    <w:lvl w:ilvl="2" w:tplc="FFFFFFFF" w:tentative="1">
+      <w:start w:val="1"/>
+      <w:numFmt w:val="lowerRoman"/>
+      <w:lvlText w:val="%3."/>
+      <w:lvlJc w:val="right"/>
+      <w:pPr>
+        <w:ind w:left="1800" w:hanging="180"/>
+      </w:pPr>
+    </w:lvl>
+    <w:lvl w:ilvl="3" w:tplc="FFFFFFFF" w:tentative="1">
+      <w:start w:val="1"/>
+      <w:numFmt w:val="decimal"/>
+      <w:lvlText w:val="%4."/>
+      <w:lvlJc w:val="left"/>
+      <w:pPr>
+        <w:ind w:left="2520" w:hanging="360"/>
+      </w:pPr>
+    </w:lvl>
+    <w:lvl w:ilvl="4" w:tplc="FFFFFFFF" w:tentative="1">
+      <w:start w:val="1"/>
+      <w:numFmt w:val="lowerLetter"/>
+      <w:lvlText w:val="%5."/>
+      <w:lvlJc w:val="left"/>
+      <w:pPr>
+        <w:ind w:left="3240" w:hanging="360"/>
+      </w:pPr>
+    </w:lvl>
+    <w:lvl w:ilvl="5" w:tplc="FFFFFFFF" w:tentative="1">
+      <w:start w:val="1"/>
+      <w:numFmt w:val="lowerRoman"/>
+      <w:lvlText w:val="%6."/>
+      <w:lvlJc w:val="right"/>
+      <w:pPr>
+        <w:ind w:left="3960" w:hanging="180"/>
+      </w:pPr>
+    </w:lvl>
+    <w:lvl w:ilvl="6" w:tplc="FFFFFFFF" w:tentative="1">
+      <w:start w:val="1"/>
+      <w:numFmt w:val="decimal"/>
+      <w:lvlText w:val="%7."/>
+      <w:lvlJc w:val="left"/>
+      <w:pPr>
+        <w:ind w:left="4680" w:hanging="360"/>
+      </w:pPr>
+    </w:lvl>
+    <w:lvl w:ilvl="7" w:tplc="FFFFFFFF" w:tentative="1">
+      <w:start w:val="1"/>
+      <w:numFmt w:val="lowerLetter"/>
+      <w:lvlText w:val="%8."/>
+      <w:lvlJc w:val="left"/>
+      <w:pPr>
+        <w:ind w:left="5400" w:hanging="360"/>
+      </w:pPr>
+    </w:lvl>
+    <w:lvl w:ilvl="8" w:tplc="FFFFFFFF" w:tentative="1">
+      <w:start w:val="1"/>
+      <w:numFmt w:val="lowerRoman"/>
+      <w:lvlText w:val="%9."/>
+      <w:lvlJc w:val="right"/>
+      <w:pPr>
+        <w:ind w:left="6120" w:hanging="180"/>
+      </w:pPr>
+    </w:lvl>
+  </w:abstractNum>
+  <w:abstractNum w:abstractNumId="1" w15:restartNumberingAfterBreak="0">
     <w:nsid w:val="0C717378"/>
     <w:multiLevelType w:val="hybridMultilevel"/>
     <w:tmpl w:val="3DD0A342"/>
@@ -1335,7 +2212,93 @@
       </w:rPr>
     </w:lvl>
   </w:abstractNum>
-  <w:abstractNum w:abstractNumId="1" w15:restartNumberingAfterBreak="0">
+  <w:abstractNum w:abstractNumId="2" w15:restartNumberingAfterBreak="0">
+    <w:nsid w:val="0FBE30C1"/>
+    <w:multiLevelType w:val="hybridMultilevel"/>
+    <w:tmpl w:val="77CE7AB0"/>
+    <w:lvl w:ilvl="0" w:tplc="FFFFFFFF">
+      <w:start w:val="1"/>
+      <w:numFmt w:val="decimal"/>
+      <w:lvlText w:val="%1."/>
+      <w:lvlJc w:val="left"/>
+      <w:pPr>
+        <w:ind w:left="1080" w:hanging="360"/>
+      </w:pPr>
+    </w:lvl>
+    <w:lvl w:ilvl="1" w:tplc="FFFFFFFF">
+      <w:start w:val="1"/>
+      <w:numFmt w:val="lowerLetter"/>
+      <w:lvlText w:val="%2."/>
+      <w:lvlJc w:val="left"/>
+      <w:pPr>
+        <w:ind w:left="1800" w:hanging="360"/>
+      </w:pPr>
+    </w:lvl>
+    <w:lvl w:ilvl="2" w:tplc="FFFFFFFF" w:tentative="1">
+      <w:start w:val="1"/>
+      <w:numFmt w:val="lowerRoman"/>
+      <w:lvlText w:val="%3."/>
+      <w:lvlJc w:val="right"/>
+      <w:pPr>
+        <w:ind w:left="2520" w:hanging="180"/>
+      </w:pPr>
+    </w:lvl>
+    <w:lvl w:ilvl="3" w:tplc="FFFFFFFF" w:tentative="1">
+      <w:start w:val="1"/>
+      <w:numFmt w:val="decimal"/>
+      <w:lvlText w:val="%4."/>
+      <w:lvlJc w:val="left"/>
+      <w:pPr>
+        <w:ind w:left="3240" w:hanging="360"/>
+      </w:pPr>
+    </w:lvl>
+    <w:lvl w:ilvl="4" w:tplc="FFFFFFFF" w:tentative="1">
+      <w:start w:val="1"/>
+      <w:numFmt w:val="lowerLetter"/>
+      <w:lvlText w:val="%5."/>
+      <w:lvlJc w:val="left"/>
+      <w:pPr>
+        <w:ind w:left="3960" w:hanging="360"/>
+      </w:pPr>
+    </w:lvl>
+    <w:lvl w:ilvl="5" w:tplc="FFFFFFFF" w:tentative="1">
+      <w:start w:val="1"/>
+      <w:numFmt w:val="lowerRoman"/>
+      <w:lvlText w:val="%6."/>
+      <w:lvlJc w:val="right"/>
+      <w:pPr>
+        <w:ind w:left="4680" w:hanging="180"/>
+      </w:pPr>
+    </w:lvl>
+    <w:lvl w:ilvl="6" w:tplc="FFFFFFFF" w:tentative="1">
+      <w:start w:val="1"/>
+      <w:numFmt w:val="decimal"/>
+      <w:lvlText w:val="%7."/>
+      <w:lvlJc w:val="left"/>
+      <w:pPr>
+        <w:ind w:left="5400" w:hanging="360"/>
+      </w:pPr>
+    </w:lvl>
+    <w:lvl w:ilvl="7" w:tplc="FFFFFFFF" w:tentative="1">
+      <w:start w:val="1"/>
+      <w:numFmt w:val="lowerLetter"/>
+      <w:lvlText w:val="%8."/>
+      <w:lvlJc w:val="left"/>
+      <w:pPr>
+        <w:ind w:left="6120" w:hanging="360"/>
+      </w:pPr>
+    </w:lvl>
+    <w:lvl w:ilvl="8" w:tplc="FFFFFFFF" w:tentative="1">
+      <w:start w:val="1"/>
+      <w:numFmt w:val="lowerRoman"/>
+      <w:lvlText w:val="%9."/>
+      <w:lvlJc w:val="right"/>
+      <w:pPr>
+        <w:ind w:left="6840" w:hanging="180"/>
+      </w:pPr>
+    </w:lvl>
+  </w:abstractNum>
+  <w:abstractNum w:abstractNumId="3" w15:restartNumberingAfterBreak="0">
     <w:nsid w:val="18011C4C"/>
     <w:multiLevelType w:val="hybridMultilevel"/>
     <w:tmpl w:val="6C705DAA"/>
@@ -1421,7 +2384,7 @@
       </w:pPr>
     </w:lvl>
   </w:abstractNum>
-  <w:abstractNum w:abstractNumId="2" w15:restartNumberingAfterBreak="0">
+  <w:abstractNum w:abstractNumId="4" w15:restartNumberingAfterBreak="0">
     <w:nsid w:val="24672C29"/>
     <w:multiLevelType w:val="multilevel"/>
     <w:tmpl w:val="98D6D6C4"/>
@@ -1538,7 +2501,7 @@
       </w:pPr>
     </w:lvl>
   </w:abstractNum>
-  <w:abstractNum w:abstractNumId="3" w15:restartNumberingAfterBreak="0">
+  <w:abstractNum w:abstractNumId="5" w15:restartNumberingAfterBreak="0">
     <w:nsid w:val="260C4D57"/>
     <w:multiLevelType w:val="hybridMultilevel"/>
     <w:tmpl w:val="BB646814"/>
@@ -1624,7 +2587,7 @@
       </w:pPr>
     </w:lvl>
   </w:abstractNum>
-  <w:abstractNum w:abstractNumId="4" w15:restartNumberingAfterBreak="0">
+  <w:abstractNum w:abstractNumId="6" w15:restartNumberingAfterBreak="0">
     <w:nsid w:val="2FE179D1"/>
     <w:multiLevelType w:val="hybridMultilevel"/>
     <w:tmpl w:val="A28C5646"/>
@@ -1710,7 +2673,7 @@
       </w:pPr>
     </w:lvl>
   </w:abstractNum>
-  <w:abstractNum w:abstractNumId="5" w15:restartNumberingAfterBreak="0">
+  <w:abstractNum w:abstractNumId="7" w15:restartNumberingAfterBreak="0">
     <w:nsid w:val="38C8047A"/>
     <w:multiLevelType w:val="hybridMultilevel"/>
     <w:tmpl w:val="1C704360"/>
@@ -1796,7 +2759,93 @@
       </w:pPr>
     </w:lvl>
   </w:abstractNum>
-  <w:abstractNum w:abstractNumId="6" w15:restartNumberingAfterBreak="0">
+  <w:abstractNum w:abstractNumId="8" w15:restartNumberingAfterBreak="0">
+    <w:nsid w:val="3CF71BBD"/>
+    <w:multiLevelType w:val="hybridMultilevel"/>
+    <w:tmpl w:val="C50E675E"/>
+    <w:lvl w:ilvl="0" w:tplc="FFFFFFFF">
+      <w:start w:val="1"/>
+      <w:numFmt w:val="decimal"/>
+      <w:lvlText w:val="%1."/>
+      <w:lvlJc w:val="left"/>
+      <w:pPr>
+        <w:ind w:left="720" w:hanging="360"/>
+      </w:pPr>
+    </w:lvl>
+    <w:lvl w:ilvl="1" w:tplc="04160019" w:tentative="1">
+      <w:start w:val="1"/>
+      <w:numFmt w:val="lowerLetter"/>
+      <w:lvlText w:val="%2."/>
+      <w:lvlJc w:val="left"/>
+      <w:pPr>
+        <w:ind w:left="1440" w:hanging="360"/>
+      </w:pPr>
+    </w:lvl>
+    <w:lvl w:ilvl="2" w:tplc="0416001B" w:tentative="1">
+      <w:start w:val="1"/>
+      <w:numFmt w:val="lowerRoman"/>
+      <w:lvlText w:val="%3."/>
+      <w:lvlJc w:val="right"/>
+      <w:pPr>
+        <w:ind w:left="2160" w:hanging="180"/>
+      </w:pPr>
+    </w:lvl>
+    <w:lvl w:ilvl="3" w:tplc="0416000F" w:tentative="1">
+      <w:start w:val="1"/>
+      <w:numFmt w:val="decimal"/>
+      <w:lvlText w:val="%4."/>
+      <w:lvlJc w:val="left"/>
+      <w:pPr>
+        <w:ind w:left="2880" w:hanging="360"/>
+      </w:pPr>
+    </w:lvl>
+    <w:lvl w:ilvl="4" w:tplc="04160019" w:tentative="1">
+      <w:start w:val="1"/>
+      <w:numFmt w:val="lowerLetter"/>
+      <w:lvlText w:val="%5."/>
+      <w:lvlJc w:val="left"/>
+      <w:pPr>
+        <w:ind w:left="3600" w:hanging="360"/>
+      </w:pPr>
+    </w:lvl>
+    <w:lvl w:ilvl="5" w:tplc="0416001B" w:tentative="1">
+      <w:start w:val="1"/>
+      <w:numFmt w:val="lowerRoman"/>
+      <w:lvlText w:val="%6."/>
+      <w:lvlJc w:val="right"/>
+      <w:pPr>
+        <w:ind w:left="4320" w:hanging="180"/>
+      </w:pPr>
+    </w:lvl>
+    <w:lvl w:ilvl="6" w:tplc="0416000F" w:tentative="1">
+      <w:start w:val="1"/>
+      <w:numFmt w:val="decimal"/>
+      <w:lvlText w:val="%7."/>
+      <w:lvlJc w:val="left"/>
+      <w:pPr>
+        <w:ind w:left="5040" w:hanging="360"/>
+      </w:pPr>
+    </w:lvl>
+    <w:lvl w:ilvl="7" w:tplc="04160019" w:tentative="1">
+      <w:start w:val="1"/>
+      <w:numFmt w:val="lowerLetter"/>
+      <w:lvlText w:val="%8."/>
+      <w:lvlJc w:val="left"/>
+      <w:pPr>
+        <w:ind w:left="5760" w:hanging="360"/>
+      </w:pPr>
+    </w:lvl>
+    <w:lvl w:ilvl="8" w:tplc="0416001B" w:tentative="1">
+      <w:start w:val="1"/>
+      <w:numFmt w:val="lowerRoman"/>
+      <w:lvlText w:val="%9."/>
+      <w:lvlJc w:val="right"/>
+      <w:pPr>
+        <w:ind w:left="6480" w:hanging="180"/>
+      </w:pPr>
+    </w:lvl>
+  </w:abstractNum>
+  <w:abstractNum w:abstractNumId="9" w15:restartNumberingAfterBreak="0">
     <w:nsid w:val="3DF06015"/>
     <w:multiLevelType w:val="hybridMultilevel"/>
     <w:tmpl w:val="806AED7E"/>
@@ -1882,11 +2931,11 @@
       </w:pPr>
     </w:lvl>
   </w:abstractNum>
-  <w:abstractNum w:abstractNumId="7" w15:restartNumberingAfterBreak="0">
-    <w:nsid w:val="693F53DE"/>
+  <w:abstractNum w:abstractNumId="10" w15:restartNumberingAfterBreak="0">
+    <w:nsid w:val="4DD36D0B"/>
     <w:multiLevelType w:val="hybridMultilevel"/>
-    <w:tmpl w:val="8244E498"/>
-    <w:lvl w:ilvl="0" w:tplc="0416000F">
+    <w:tmpl w:val="2CCE4CF4"/>
+    <w:lvl w:ilvl="0" w:tplc="FFFFFFFF">
       <w:start w:val="1"/>
       <w:numFmt w:val="decimal"/>
       <w:lvlText w:val="%1."/>
@@ -1895,7 +2944,7 @@
         <w:ind w:left="720" w:hanging="360"/>
       </w:pPr>
     </w:lvl>
-    <w:lvl w:ilvl="1" w:tplc="04160019">
+    <w:lvl w:ilvl="1" w:tplc="04160019" w:tentative="1">
       <w:start w:val="1"/>
       <w:numFmt w:val="lowerLetter"/>
       <w:lvlText w:val="%2."/>
@@ -1968,7 +3017,179 @@
       </w:pPr>
     </w:lvl>
   </w:abstractNum>
-  <w:abstractNum w:abstractNumId="8" w15:restartNumberingAfterBreak="0">
+  <w:abstractNum w:abstractNumId="11" w15:restartNumberingAfterBreak="0">
+    <w:nsid w:val="5251373A"/>
+    <w:multiLevelType w:val="hybridMultilevel"/>
+    <w:tmpl w:val="B63458AC"/>
+    <w:lvl w:ilvl="0" w:tplc="0416000F">
+      <w:start w:val="1"/>
+      <w:numFmt w:val="decimal"/>
+      <w:lvlText w:val="%1."/>
+      <w:lvlJc w:val="left"/>
+      <w:pPr>
+        <w:ind w:left="360" w:hanging="360"/>
+      </w:pPr>
+    </w:lvl>
+    <w:lvl w:ilvl="1" w:tplc="04160019" w:tentative="1">
+      <w:start w:val="1"/>
+      <w:numFmt w:val="lowerLetter"/>
+      <w:lvlText w:val="%2."/>
+      <w:lvlJc w:val="left"/>
+      <w:pPr>
+        <w:ind w:left="1080" w:hanging="360"/>
+      </w:pPr>
+    </w:lvl>
+    <w:lvl w:ilvl="2" w:tplc="0416001B" w:tentative="1">
+      <w:start w:val="1"/>
+      <w:numFmt w:val="lowerRoman"/>
+      <w:lvlText w:val="%3."/>
+      <w:lvlJc w:val="right"/>
+      <w:pPr>
+        <w:ind w:left="1800" w:hanging="180"/>
+      </w:pPr>
+    </w:lvl>
+    <w:lvl w:ilvl="3" w:tplc="0416000F" w:tentative="1">
+      <w:start w:val="1"/>
+      <w:numFmt w:val="decimal"/>
+      <w:lvlText w:val="%4."/>
+      <w:lvlJc w:val="left"/>
+      <w:pPr>
+        <w:ind w:left="2520" w:hanging="360"/>
+      </w:pPr>
+    </w:lvl>
+    <w:lvl w:ilvl="4" w:tplc="04160019" w:tentative="1">
+      <w:start w:val="1"/>
+      <w:numFmt w:val="lowerLetter"/>
+      <w:lvlText w:val="%5."/>
+      <w:lvlJc w:val="left"/>
+      <w:pPr>
+        <w:ind w:left="3240" w:hanging="360"/>
+      </w:pPr>
+    </w:lvl>
+    <w:lvl w:ilvl="5" w:tplc="0416001B" w:tentative="1">
+      <w:start w:val="1"/>
+      <w:numFmt w:val="lowerRoman"/>
+      <w:lvlText w:val="%6."/>
+      <w:lvlJc w:val="right"/>
+      <w:pPr>
+        <w:ind w:left="3960" w:hanging="180"/>
+      </w:pPr>
+    </w:lvl>
+    <w:lvl w:ilvl="6" w:tplc="0416000F" w:tentative="1">
+      <w:start w:val="1"/>
+      <w:numFmt w:val="decimal"/>
+      <w:lvlText w:val="%7."/>
+      <w:lvlJc w:val="left"/>
+      <w:pPr>
+        <w:ind w:left="4680" w:hanging="360"/>
+      </w:pPr>
+    </w:lvl>
+    <w:lvl w:ilvl="7" w:tplc="04160019" w:tentative="1">
+      <w:start w:val="1"/>
+      <w:numFmt w:val="lowerLetter"/>
+      <w:lvlText w:val="%8."/>
+      <w:lvlJc w:val="left"/>
+      <w:pPr>
+        <w:ind w:left="5400" w:hanging="360"/>
+      </w:pPr>
+    </w:lvl>
+    <w:lvl w:ilvl="8" w:tplc="0416001B" w:tentative="1">
+      <w:start w:val="1"/>
+      <w:numFmt w:val="lowerRoman"/>
+      <w:lvlText w:val="%9."/>
+      <w:lvlJc w:val="right"/>
+      <w:pPr>
+        <w:ind w:left="6120" w:hanging="180"/>
+      </w:pPr>
+    </w:lvl>
+  </w:abstractNum>
+  <w:abstractNum w:abstractNumId="12" w15:restartNumberingAfterBreak="0">
+    <w:nsid w:val="693F53DE"/>
+    <w:multiLevelType w:val="hybridMultilevel"/>
+    <w:tmpl w:val="1A12A7C8"/>
+    <w:lvl w:ilvl="0" w:tplc="0416000F">
+      <w:start w:val="1"/>
+      <w:numFmt w:val="decimal"/>
+      <w:lvlText w:val="%1."/>
+      <w:lvlJc w:val="left"/>
+      <w:pPr>
+        <w:ind w:left="720" w:hanging="360"/>
+      </w:pPr>
+    </w:lvl>
+    <w:lvl w:ilvl="1" w:tplc="04160019">
+      <w:start w:val="1"/>
+      <w:numFmt w:val="lowerLetter"/>
+      <w:lvlText w:val="%2."/>
+      <w:lvlJc w:val="left"/>
+      <w:pPr>
+        <w:ind w:left="1440" w:hanging="360"/>
+      </w:pPr>
+    </w:lvl>
+    <w:lvl w:ilvl="2" w:tplc="0416001B" w:tentative="1">
+      <w:start w:val="1"/>
+      <w:numFmt w:val="lowerRoman"/>
+      <w:lvlText w:val="%3."/>
+      <w:lvlJc w:val="right"/>
+      <w:pPr>
+        <w:ind w:left="2160" w:hanging="180"/>
+      </w:pPr>
+    </w:lvl>
+    <w:lvl w:ilvl="3" w:tplc="0416000F" w:tentative="1">
+      <w:start w:val="1"/>
+      <w:numFmt w:val="decimal"/>
+      <w:lvlText w:val="%4."/>
+      <w:lvlJc w:val="left"/>
+      <w:pPr>
+        <w:ind w:left="2880" w:hanging="360"/>
+      </w:pPr>
+    </w:lvl>
+    <w:lvl w:ilvl="4" w:tplc="04160019" w:tentative="1">
+      <w:start w:val="1"/>
+      <w:numFmt w:val="lowerLetter"/>
+      <w:lvlText w:val="%5."/>
+      <w:lvlJc w:val="left"/>
+      <w:pPr>
+        <w:ind w:left="3600" w:hanging="360"/>
+      </w:pPr>
+    </w:lvl>
+    <w:lvl w:ilvl="5" w:tplc="0416001B" w:tentative="1">
+      <w:start w:val="1"/>
+      <w:numFmt w:val="lowerRoman"/>
+      <w:lvlText w:val="%6."/>
+      <w:lvlJc w:val="right"/>
+      <w:pPr>
+        <w:ind w:left="4320" w:hanging="180"/>
+      </w:pPr>
+    </w:lvl>
+    <w:lvl w:ilvl="6" w:tplc="0416000F" w:tentative="1">
+      <w:start w:val="1"/>
+      <w:numFmt w:val="decimal"/>
+      <w:lvlText w:val="%7."/>
+      <w:lvlJc w:val="left"/>
+      <w:pPr>
+        <w:ind w:left="5040" w:hanging="360"/>
+      </w:pPr>
+    </w:lvl>
+    <w:lvl w:ilvl="7" w:tplc="04160019" w:tentative="1">
+      <w:start w:val="1"/>
+      <w:numFmt w:val="lowerLetter"/>
+      <w:lvlText w:val="%8."/>
+      <w:lvlJc w:val="left"/>
+      <w:pPr>
+        <w:ind w:left="5760" w:hanging="360"/>
+      </w:pPr>
+    </w:lvl>
+    <w:lvl w:ilvl="8" w:tplc="0416001B" w:tentative="1">
+      <w:start w:val="1"/>
+      <w:numFmt w:val="lowerRoman"/>
+      <w:lvlText w:val="%9."/>
+      <w:lvlJc w:val="right"/>
+      <w:pPr>
+        <w:ind w:left="6480" w:hanging="180"/>
+      </w:pPr>
+    </w:lvl>
+  </w:abstractNum>
+  <w:abstractNum w:abstractNumId="13" w15:restartNumberingAfterBreak="0">
     <w:nsid w:val="69676B93"/>
     <w:multiLevelType w:val="hybridMultilevel"/>
     <w:tmpl w:val="AF7A4DC2"/>
@@ -2054,32 +3275,225 @@
       </w:pPr>
     </w:lvl>
   </w:abstractNum>
+  <w:abstractNum w:abstractNumId="14" w15:restartNumberingAfterBreak="0">
+    <w:nsid w:val="6CD153B1"/>
+    <w:multiLevelType w:val="hybridMultilevel"/>
+    <w:tmpl w:val="77CE7AB0"/>
+    <w:lvl w:ilvl="0" w:tplc="FFFFFFFF">
+      <w:start w:val="1"/>
+      <w:numFmt w:val="decimal"/>
+      <w:lvlText w:val="%1."/>
+      <w:lvlJc w:val="left"/>
+      <w:pPr>
+        <w:ind w:left="1080" w:hanging="360"/>
+      </w:pPr>
+    </w:lvl>
+    <w:lvl w:ilvl="1" w:tplc="04160019" w:tentative="1">
+      <w:start w:val="1"/>
+      <w:numFmt w:val="lowerLetter"/>
+      <w:lvlText w:val="%2."/>
+      <w:lvlJc w:val="left"/>
+      <w:pPr>
+        <w:ind w:left="1800" w:hanging="360"/>
+      </w:pPr>
+    </w:lvl>
+    <w:lvl w:ilvl="2" w:tplc="0416001B" w:tentative="1">
+      <w:start w:val="1"/>
+      <w:numFmt w:val="lowerRoman"/>
+      <w:lvlText w:val="%3."/>
+      <w:lvlJc w:val="right"/>
+      <w:pPr>
+        <w:ind w:left="2520" w:hanging="180"/>
+      </w:pPr>
+    </w:lvl>
+    <w:lvl w:ilvl="3" w:tplc="0416000F" w:tentative="1">
+      <w:start w:val="1"/>
+      <w:numFmt w:val="decimal"/>
+      <w:lvlText w:val="%4."/>
+      <w:lvlJc w:val="left"/>
+      <w:pPr>
+        <w:ind w:left="3240" w:hanging="360"/>
+      </w:pPr>
+    </w:lvl>
+    <w:lvl w:ilvl="4" w:tplc="04160019" w:tentative="1">
+      <w:start w:val="1"/>
+      <w:numFmt w:val="lowerLetter"/>
+      <w:lvlText w:val="%5."/>
+      <w:lvlJc w:val="left"/>
+      <w:pPr>
+        <w:ind w:left="3960" w:hanging="360"/>
+      </w:pPr>
+    </w:lvl>
+    <w:lvl w:ilvl="5" w:tplc="0416001B" w:tentative="1">
+      <w:start w:val="1"/>
+      <w:numFmt w:val="lowerRoman"/>
+      <w:lvlText w:val="%6."/>
+      <w:lvlJc w:val="right"/>
+      <w:pPr>
+        <w:ind w:left="4680" w:hanging="180"/>
+      </w:pPr>
+    </w:lvl>
+    <w:lvl w:ilvl="6" w:tplc="0416000F" w:tentative="1">
+      <w:start w:val="1"/>
+      <w:numFmt w:val="decimal"/>
+      <w:lvlText w:val="%7."/>
+      <w:lvlJc w:val="left"/>
+      <w:pPr>
+        <w:ind w:left="5400" w:hanging="360"/>
+      </w:pPr>
+    </w:lvl>
+    <w:lvl w:ilvl="7" w:tplc="04160019" w:tentative="1">
+      <w:start w:val="1"/>
+      <w:numFmt w:val="lowerLetter"/>
+      <w:lvlText w:val="%8."/>
+      <w:lvlJc w:val="left"/>
+      <w:pPr>
+        <w:ind w:left="6120" w:hanging="360"/>
+      </w:pPr>
+    </w:lvl>
+    <w:lvl w:ilvl="8" w:tplc="0416001B" w:tentative="1">
+      <w:start w:val="1"/>
+      <w:numFmt w:val="lowerRoman"/>
+      <w:lvlText w:val="%9."/>
+      <w:lvlJc w:val="right"/>
+      <w:pPr>
+        <w:ind w:left="6840" w:hanging="180"/>
+      </w:pPr>
+    </w:lvl>
+  </w:abstractNum>
+  <w:abstractNum w:abstractNumId="15" w15:restartNumberingAfterBreak="0">
+    <w:nsid w:val="745250C9"/>
+    <w:multiLevelType w:val="hybridMultilevel"/>
+    <w:tmpl w:val="1A12A7C8"/>
+    <w:lvl w:ilvl="0" w:tplc="FFFFFFFF">
+      <w:start w:val="1"/>
+      <w:numFmt w:val="decimal"/>
+      <w:lvlText w:val="%1."/>
+      <w:lvlJc w:val="left"/>
+      <w:pPr>
+        <w:ind w:left="720" w:hanging="360"/>
+      </w:pPr>
+    </w:lvl>
+    <w:lvl w:ilvl="1" w:tplc="FFFFFFFF">
+      <w:start w:val="1"/>
+      <w:numFmt w:val="lowerLetter"/>
+      <w:lvlText w:val="%2."/>
+      <w:lvlJc w:val="left"/>
+      <w:pPr>
+        <w:ind w:left="1440" w:hanging="360"/>
+      </w:pPr>
+    </w:lvl>
+    <w:lvl w:ilvl="2" w:tplc="FFFFFFFF" w:tentative="1">
+      <w:start w:val="1"/>
+      <w:numFmt w:val="lowerRoman"/>
+      <w:lvlText w:val="%3."/>
+      <w:lvlJc w:val="right"/>
+      <w:pPr>
+        <w:ind w:left="2160" w:hanging="180"/>
+      </w:pPr>
+    </w:lvl>
+    <w:lvl w:ilvl="3" w:tplc="FFFFFFFF" w:tentative="1">
+      <w:start w:val="1"/>
+      <w:numFmt w:val="decimal"/>
+      <w:lvlText w:val="%4."/>
+      <w:lvlJc w:val="left"/>
+      <w:pPr>
+        <w:ind w:left="2880" w:hanging="360"/>
+      </w:pPr>
+    </w:lvl>
+    <w:lvl w:ilvl="4" w:tplc="FFFFFFFF" w:tentative="1">
+      <w:start w:val="1"/>
+      <w:numFmt w:val="lowerLetter"/>
+      <w:lvlText w:val="%5."/>
+      <w:lvlJc w:val="left"/>
+      <w:pPr>
+        <w:ind w:left="3600" w:hanging="360"/>
+      </w:pPr>
+    </w:lvl>
+    <w:lvl w:ilvl="5" w:tplc="FFFFFFFF" w:tentative="1">
+      <w:start w:val="1"/>
+      <w:numFmt w:val="lowerRoman"/>
+      <w:lvlText w:val="%6."/>
+      <w:lvlJc w:val="right"/>
+      <w:pPr>
+        <w:ind w:left="4320" w:hanging="180"/>
+      </w:pPr>
+    </w:lvl>
+    <w:lvl w:ilvl="6" w:tplc="FFFFFFFF" w:tentative="1">
+      <w:start w:val="1"/>
+      <w:numFmt w:val="decimal"/>
+      <w:lvlText w:val="%7."/>
+      <w:lvlJc w:val="left"/>
+      <w:pPr>
+        <w:ind w:left="5040" w:hanging="360"/>
+      </w:pPr>
+    </w:lvl>
+    <w:lvl w:ilvl="7" w:tplc="FFFFFFFF" w:tentative="1">
+      <w:start w:val="1"/>
+      <w:numFmt w:val="lowerLetter"/>
+      <w:lvlText w:val="%8."/>
+      <w:lvlJc w:val="left"/>
+      <w:pPr>
+        <w:ind w:left="5760" w:hanging="360"/>
+      </w:pPr>
+    </w:lvl>
+    <w:lvl w:ilvl="8" w:tplc="FFFFFFFF" w:tentative="1">
+      <w:start w:val="1"/>
+      <w:numFmt w:val="lowerRoman"/>
+      <w:lvlText w:val="%9."/>
+      <w:lvlJc w:val="right"/>
+      <w:pPr>
+        <w:ind w:left="6480" w:hanging="180"/>
+      </w:pPr>
+    </w:lvl>
+  </w:abstractNum>
   <w:num w:numId="1" w16cid:durableId="1645819310">
+    <w:abstractNumId w:val="1"/>
+  </w:num>
+  <w:num w:numId="2" w16cid:durableId="1348605390">
+    <w:abstractNumId w:val="7"/>
+  </w:num>
+  <w:num w:numId="3" w16cid:durableId="198511669">
+    <w:abstractNumId w:val="6"/>
+  </w:num>
+  <w:num w:numId="4" w16cid:durableId="734474055">
+    <w:abstractNumId w:val="4"/>
+  </w:num>
+  <w:num w:numId="5" w16cid:durableId="97601930">
+    <w:abstractNumId w:val="13"/>
+  </w:num>
+  <w:num w:numId="6" w16cid:durableId="1189950398">
+    <w:abstractNumId w:val="9"/>
+  </w:num>
+  <w:num w:numId="7" w16cid:durableId="1270044426">
+    <w:abstractNumId w:val="5"/>
+  </w:num>
+  <w:num w:numId="8" w16cid:durableId="777260585">
+    <w:abstractNumId w:val="12"/>
+  </w:num>
+  <w:num w:numId="9" w16cid:durableId="1075476101">
+    <w:abstractNumId w:val="3"/>
+  </w:num>
+  <w:num w:numId="10" w16cid:durableId="1326937921">
+    <w:abstractNumId w:val="11"/>
+  </w:num>
+  <w:num w:numId="11" w16cid:durableId="1778256792">
+    <w:abstractNumId w:val="15"/>
+  </w:num>
+  <w:num w:numId="12" w16cid:durableId="249890865">
+    <w:abstractNumId w:val="14"/>
+  </w:num>
+  <w:num w:numId="13" w16cid:durableId="1202985056">
     <w:abstractNumId w:val="0"/>
   </w:num>
-  <w:num w:numId="2" w16cid:durableId="1348605390">
-    <w:abstractNumId w:val="5"/>
-  </w:num>
-  <w:num w:numId="3" w16cid:durableId="198511669">
-    <w:abstractNumId w:val="4"/>
-  </w:num>
-  <w:num w:numId="4" w16cid:durableId="734474055">
+  <w:num w:numId="14" w16cid:durableId="568853854">
     <w:abstractNumId w:val="2"/>
   </w:num>
-  <w:num w:numId="5" w16cid:durableId="97601930">
+  <w:num w:numId="15" w16cid:durableId="443228323">
     <w:abstractNumId w:val="8"/>
   </w:num>
-  <w:num w:numId="6" w16cid:durableId="1189950398">
-    <w:abstractNumId w:val="6"/>
-  </w:num>
-  <w:num w:numId="7" w16cid:durableId="1270044426">
-    <w:abstractNumId w:val="3"/>
-  </w:num>
-  <w:num w:numId="8" w16cid:durableId="777260585">
-    <w:abstractNumId w:val="7"/>
-  </w:num>
-  <w:num w:numId="9" w16cid:durableId="1075476101">
-    <w:abstractNumId w:val="1"/>
+  <w:num w:numId="16" w16cid:durableId="603921347">
+    <w:abstractNumId w:val="10"/>
   </w:num>
 </w:numbering>
 </file>
@@ -2542,6 +3956,16 @@
       <w14:ligatures w14:val="none"/>
     </w:rPr>
   </w:style>
+  <w:style w:type="character" w:styleId="TextodoEspaoReservado">
+    <w:name w:val="Placeholder Text"/>
+    <w:basedOn w:val="Fontepargpadro"/>
+    <w:uiPriority w:val="99"/>
+    <w:semiHidden/>
+    <w:rsid w:val="00574066"/>
+    <w:rPr>
+      <w:color w:val="808080"/>
+    </w:rPr>
+  </w:style>
 </w:styles>
 </file>
 

</xml_diff>